<commit_message>
Update Skrypt (docx, pdf)
</commit_message>
<xml_diff>
--- a/work/Skrypt.docx
+++ b/work/Skrypt.docx
@@ -15,16 +15,16 @@
           <wp:inline distB="0" distT="0" distL="0" distR="0">
             <wp:extent cx="3526129" cy="1626118"/>
             <wp:effectExtent b="0" l="0" r="0" t="0"/>
-            <wp:docPr descr="C:\Users\Marcel\Desktop\Obraz1poprawka.png" id="4" name="image3.png"/>
+            <wp:docPr descr="C:\Users\Marcel\Desktop\Obraz1poprawka.png" id="4" name="image2.png"/>
             <a:graphic>
               <a:graphicData uri="http://schemas.openxmlformats.org/drawingml/2006/picture">
                 <pic:pic>
                   <pic:nvPicPr>
-                    <pic:cNvPr descr="C:\Users\Marcel\Desktop\Obraz1poprawka.png" id="0" name="image3.png"/>
+                    <pic:cNvPr descr="C:\Users\Marcel\Desktop\Obraz1poprawka.png" id="0" name="image2.png"/>
                     <pic:cNvPicPr preferRelativeResize="0"/>
                   </pic:nvPicPr>
                   <pic:blipFill>
-                    <a:blip r:embed="rId9"/>
+                    <a:blip r:embed="rId7"/>
                     <a:srcRect b="0" l="0" r="0" t="0"/>
                     <a:stretch>
                       <a:fillRect/>
@@ -148,7 +148,7 @@
                         <pic:cNvPicPr preferRelativeResize="0"/>
                       </pic:nvPicPr>
                       <pic:blipFill>
-                        <a:blip r:embed="rId10"/>
+                        <a:blip r:embed="rId8"/>
                         <a:srcRect/>
                         <a:stretch>
                           <a:fillRect/>
@@ -474,7 +474,7 @@
           <w:i w:val="1"/>
           <w:rtl w:val="0"/>
         </w:rPr>
-        <w:t xml:space="preserve">Warhoł Daniel</w:t>
+        <w:t xml:space="preserve">Warchoł Daniel</w:t>
       </w:r>
     </w:p>
     <w:p>
@@ -520,6 +520,696 @@
           <w:rtl w:val="0"/>
         </w:rPr>
         <w:t xml:space="preserve">Lublin, 2024</w:t>
+      </w:r>
+    </w:p>
+    <w:p>
+      <w:pPr>
+        <w:spacing w:after="160" w:line="259" w:lineRule="auto"/>
+        <w:ind w:firstLine="0"/>
+        <w:jc w:val="left"/>
+        <w:rPr/>
+      </w:pPr>
+      <w:r>
+        <w:br w:type="page"/>
+      </w:r>
+      <w:r>
+        <w:rPr>
+          <w:rtl w:val="0"/>
+        </w:rPr>
+      </w:r>
+    </w:p>
+    <w:p>
+      <w:pPr>
+        <w:pStyle w:val="Heading1"/>
+        <w:spacing w:after="160" w:line="259" w:lineRule="auto"/>
+        <w:ind w:firstLine="0"/>
+        <w:jc w:val="left"/>
+        <w:rPr/>
+      </w:pPr>
+      <w:bookmarkStart w:colFirst="0" w:colLast="0" w:name="_heading=h.y9mwqpgrsw70" w:id="1"/>
+      <w:bookmarkEnd w:id="1"/>
+      <w:r>
+        <w:rPr>
+          <w:rtl w:val="0"/>
+        </w:rPr>
+        <w:t xml:space="preserve">Spis treści</w:t>
+      </w:r>
+      <w:r>
+        <w:rPr>
+          <w:rtl w:val="0"/>
+        </w:rPr>
+      </w:r>
+    </w:p>
+    <w:sdt>
+      <w:sdtPr>
+        <w:docPartObj>
+          <w:docPartGallery w:val="Table of Contents"/>
+          <w:docPartUnique w:val="1"/>
+        </w:docPartObj>
+      </w:sdtPr>
+      <w:sdtContent>
+        <w:p>
+          <w:pPr>
+            <w:widowControl w:val="0"/>
+            <w:tabs>
+              <w:tab w:val="right" w:leader="dot" w:pos="12000"/>
+            </w:tabs>
+            <w:spacing w:before="60" w:lineRule="auto"/>
+            <w:ind w:firstLine="0"/>
+            <w:jc w:val="left"/>
+            <w:rPr>
+              <w:b w:val="1"/>
+              <w:color w:val="000000"/>
+              <w:u w:val="none"/>
+            </w:rPr>
+          </w:pPr>
+          <w:r>
+            <w:fldChar w:fldCharType="begin"/>
+            <w:instrText xml:space="preserve"> TOC \h \u \z \t "Heading 1,1,Heading 2,2,Heading 3,3,Heading 4,4,Heading 5,5,Heading 6,6,"</w:instrText>
+            <w:fldChar w:fldCharType="separate"/>
+          </w:r>
+          <w:hyperlink w:anchor="_heading=">
+            <w:r>
+              <w:rPr>
+                <w:rFonts w:ascii="Times New Roman" w:cs="Times New Roman" w:eastAsia="Times New Roman" w:hAnsi="Times New Roman"/>
+                <w:b w:val="1"/>
+                <w:i w:val="0"/>
+                <w:smallCaps w:val="0"/>
+                <w:strike w:val="0"/>
+                <w:color w:val="000000"/>
+                <w:sz w:val="24"/>
+                <w:szCs w:val="24"/>
+                <w:u w:val="none"/>
+                <w:shd w:fill="auto" w:val="clear"/>
+                <w:vertAlign w:val="baseline"/>
+                <w:rtl w:val="0"/>
+              </w:rPr>
+              <w:t xml:space="preserve">Rozdział 1. Opis wybranego obszaru rzeczywistości oraz wskazanie problemu, który zostanie rozwiązany przy pomocy systemu informatycznego wykorzystującego projektowaną bazę danych</w:t>
+              <w:tab/>
+              <w:t xml:space="preserve">3</w:t>
+            </w:r>
+          </w:hyperlink>
+          <w:r>
+            <w:rPr>
+              <w:rtl w:val="0"/>
+            </w:rPr>
+          </w:r>
+        </w:p>
+        <w:p>
+          <w:pPr>
+            <w:widowControl w:val="0"/>
+            <w:tabs>
+              <w:tab w:val="right" w:leader="dot" w:pos="12000"/>
+            </w:tabs>
+            <w:spacing w:before="60" w:lineRule="auto"/>
+            <w:ind w:firstLine="0"/>
+            <w:jc w:val="left"/>
+            <w:rPr>
+              <w:b w:val="1"/>
+              <w:color w:val="000000"/>
+              <w:u w:val="none"/>
+            </w:rPr>
+          </w:pPr>
+          <w:hyperlink w:anchor="_heading=">
+            <w:r>
+              <w:rPr>
+                <w:rFonts w:ascii="Times New Roman" w:cs="Times New Roman" w:eastAsia="Times New Roman" w:hAnsi="Times New Roman"/>
+                <w:b w:val="1"/>
+                <w:i w:val="0"/>
+                <w:smallCaps w:val="0"/>
+                <w:strike w:val="0"/>
+                <w:color w:val="000000"/>
+                <w:sz w:val="24"/>
+                <w:szCs w:val="24"/>
+                <w:u w:val="none"/>
+                <w:shd w:fill="auto" w:val="clear"/>
+                <w:vertAlign w:val="baseline"/>
+                <w:rtl w:val="0"/>
+              </w:rPr>
+              <w:t xml:space="preserve">Rozdział 2. Sformułowanie celu budowy systemu informatycznego, wykorzystującego projektowaną bazę danych, oraz prezentacja wymagań funkcjonalnych stawianych systemowi</w:t>
+              <w:tab/>
+              <w:t xml:space="preserve">4</w:t>
+            </w:r>
+          </w:hyperlink>
+          <w:r>
+            <w:rPr>
+              <w:rtl w:val="0"/>
+            </w:rPr>
+          </w:r>
+        </w:p>
+        <w:p>
+          <w:pPr>
+            <w:widowControl w:val="0"/>
+            <w:tabs>
+              <w:tab w:val="right" w:leader="dot" w:pos="12000"/>
+            </w:tabs>
+            <w:spacing w:before="60" w:lineRule="auto"/>
+            <w:ind w:left="360" w:firstLine="0"/>
+            <w:jc w:val="left"/>
+            <w:rPr>
+              <w:color w:val="000000"/>
+              <w:u w:val="none"/>
+            </w:rPr>
+          </w:pPr>
+          <w:hyperlink w:anchor="_heading=h.v382u26wybxu">
+            <w:r>
+              <w:rPr>
+                <w:rFonts w:ascii="Times New Roman" w:cs="Times New Roman" w:eastAsia="Times New Roman" w:hAnsi="Times New Roman"/>
+                <w:b w:val="0"/>
+                <w:i w:val="0"/>
+                <w:smallCaps w:val="0"/>
+                <w:strike w:val="0"/>
+                <w:color w:val="000000"/>
+                <w:sz w:val="24"/>
+                <w:szCs w:val="24"/>
+                <w:u w:val="none"/>
+                <w:shd w:fill="auto" w:val="clear"/>
+                <w:vertAlign w:val="baseline"/>
+                <w:rtl w:val="0"/>
+              </w:rPr>
+              <w:t xml:space="preserve">Sklep internetowy „Pear”</w:t>
+              <w:tab/>
+              <w:t xml:space="preserve">4</w:t>
+            </w:r>
+          </w:hyperlink>
+          <w:r>
+            <w:rPr>
+              <w:rtl w:val="0"/>
+            </w:rPr>
+          </w:r>
+        </w:p>
+        <w:p>
+          <w:pPr>
+            <w:widowControl w:val="0"/>
+            <w:tabs>
+              <w:tab w:val="right" w:leader="dot" w:pos="12000"/>
+            </w:tabs>
+            <w:spacing w:before="60" w:lineRule="auto"/>
+            <w:ind w:left="360" w:firstLine="0"/>
+            <w:jc w:val="left"/>
+            <w:rPr>
+              <w:color w:val="000000"/>
+              <w:u w:val="none"/>
+            </w:rPr>
+          </w:pPr>
+          <w:hyperlink w:anchor="_heading=h.k98vwgygzuox">
+            <w:r>
+              <w:rPr>
+                <w:rFonts w:ascii="Times New Roman" w:cs="Times New Roman" w:eastAsia="Times New Roman" w:hAnsi="Times New Roman"/>
+                <w:b w:val="0"/>
+                <w:i w:val="0"/>
+                <w:smallCaps w:val="0"/>
+                <w:strike w:val="0"/>
+                <w:color w:val="000000"/>
+                <w:sz w:val="24"/>
+                <w:szCs w:val="24"/>
+                <w:u w:val="none"/>
+                <w:shd w:fill="auto" w:val="clear"/>
+                <w:vertAlign w:val="baseline"/>
+                <w:rtl w:val="0"/>
+              </w:rPr>
+              <w:t xml:space="preserve">Wymagania funkcjonalne dla klienta</w:t>
+              <w:tab/>
+              <w:t xml:space="preserve">4</w:t>
+            </w:r>
+          </w:hyperlink>
+          <w:r>
+            <w:rPr>
+              <w:rtl w:val="0"/>
+            </w:rPr>
+          </w:r>
+        </w:p>
+        <w:p>
+          <w:pPr>
+            <w:widowControl w:val="0"/>
+            <w:tabs>
+              <w:tab w:val="right" w:leader="dot" w:pos="12000"/>
+            </w:tabs>
+            <w:spacing w:before="60" w:lineRule="auto"/>
+            <w:ind w:left="360" w:firstLine="0"/>
+            <w:jc w:val="left"/>
+            <w:rPr>
+              <w:color w:val="000000"/>
+              <w:u w:val="none"/>
+            </w:rPr>
+          </w:pPr>
+          <w:hyperlink w:anchor="_heading=h.dk8xuasuqf1q">
+            <w:r>
+              <w:rPr>
+                <w:rFonts w:ascii="Times New Roman" w:cs="Times New Roman" w:eastAsia="Times New Roman" w:hAnsi="Times New Roman"/>
+                <w:b w:val="0"/>
+                <w:i w:val="0"/>
+                <w:smallCaps w:val="0"/>
+                <w:strike w:val="0"/>
+                <w:color w:val="000000"/>
+                <w:sz w:val="24"/>
+                <w:szCs w:val="24"/>
+                <w:u w:val="none"/>
+                <w:shd w:fill="auto" w:val="clear"/>
+                <w:vertAlign w:val="baseline"/>
+                <w:rtl w:val="0"/>
+              </w:rPr>
+              <w:t xml:space="preserve">Wymagania funkcjonalne dla administratora systemu</w:t>
+              <w:tab/>
+              <w:t xml:space="preserve">4</w:t>
+            </w:r>
+          </w:hyperlink>
+          <w:r>
+            <w:rPr>
+              <w:rtl w:val="0"/>
+            </w:rPr>
+          </w:r>
+        </w:p>
+        <w:p>
+          <w:pPr>
+            <w:widowControl w:val="0"/>
+            <w:tabs>
+              <w:tab w:val="right" w:leader="dot" w:pos="12000"/>
+            </w:tabs>
+            <w:spacing w:before="60" w:lineRule="auto"/>
+            <w:ind w:left="360" w:firstLine="0"/>
+            <w:jc w:val="left"/>
+            <w:rPr>
+              <w:color w:val="000000"/>
+              <w:u w:val="none"/>
+            </w:rPr>
+          </w:pPr>
+          <w:hyperlink w:anchor="_heading=h.lcovchre64rd">
+            <w:r>
+              <w:rPr>
+                <w:rFonts w:ascii="Times New Roman" w:cs="Times New Roman" w:eastAsia="Times New Roman" w:hAnsi="Times New Roman"/>
+                <w:b w:val="0"/>
+                <w:i w:val="0"/>
+                <w:smallCaps w:val="0"/>
+                <w:strike w:val="0"/>
+                <w:color w:val="000000"/>
+                <w:sz w:val="24"/>
+                <w:szCs w:val="24"/>
+                <w:u w:val="none"/>
+                <w:shd w:fill="auto" w:val="clear"/>
+                <w:vertAlign w:val="baseline"/>
+                <w:rtl w:val="0"/>
+              </w:rPr>
+              <w:t xml:space="preserve">Wymagania funkcjonalne dla pracownika</w:t>
+              <w:tab/>
+              <w:t xml:space="preserve">5</w:t>
+            </w:r>
+          </w:hyperlink>
+          <w:r>
+            <w:rPr>
+              <w:rtl w:val="0"/>
+            </w:rPr>
+          </w:r>
+        </w:p>
+        <w:p>
+          <w:pPr>
+            <w:widowControl w:val="0"/>
+            <w:tabs>
+              <w:tab w:val="right" w:leader="dot" w:pos="12000"/>
+            </w:tabs>
+            <w:spacing w:before="60" w:lineRule="auto"/>
+            <w:ind w:firstLine="0"/>
+            <w:jc w:val="left"/>
+            <w:rPr>
+              <w:b w:val="1"/>
+              <w:color w:val="000000"/>
+              <w:u w:val="none"/>
+            </w:rPr>
+          </w:pPr>
+          <w:hyperlink w:anchor="_heading=">
+            <w:r>
+              <w:rPr>
+                <w:rFonts w:ascii="Times New Roman" w:cs="Times New Roman" w:eastAsia="Times New Roman" w:hAnsi="Times New Roman"/>
+                <w:b w:val="1"/>
+                <w:i w:val="0"/>
+                <w:smallCaps w:val="0"/>
+                <w:strike w:val="0"/>
+                <w:color w:val="000000"/>
+                <w:sz w:val="24"/>
+                <w:szCs w:val="24"/>
+                <w:u w:val="none"/>
+                <w:shd w:fill="auto" w:val="clear"/>
+                <w:vertAlign w:val="baseline"/>
+                <w:rtl w:val="0"/>
+              </w:rPr>
+              <w:t xml:space="preserve">Rozdział 3. Szczegółowy opis procesów realizowanych w wybranej rzeczywistości, zależności między nimi oraz obiektów w nich uczestniczących</w:t>
+              <w:tab/>
+              <w:t xml:space="preserve">6</w:t>
+            </w:r>
+          </w:hyperlink>
+          <w:r>
+            <w:rPr>
+              <w:rtl w:val="0"/>
+            </w:rPr>
+          </w:r>
+        </w:p>
+        <w:p>
+          <w:pPr>
+            <w:widowControl w:val="0"/>
+            <w:tabs>
+              <w:tab w:val="right" w:leader="dot" w:pos="12000"/>
+            </w:tabs>
+            <w:spacing w:before="60" w:lineRule="auto"/>
+            <w:ind w:left="360" w:firstLine="0"/>
+            <w:jc w:val="left"/>
+            <w:rPr>
+              <w:color w:val="000000"/>
+              <w:u w:val="none"/>
+            </w:rPr>
+          </w:pPr>
+          <w:hyperlink w:anchor="_heading=h.vh2ar0f7r6z5">
+            <w:r>
+              <w:rPr>
+                <w:rFonts w:ascii="Times New Roman" w:cs="Times New Roman" w:eastAsia="Times New Roman" w:hAnsi="Times New Roman"/>
+                <w:b w:val="0"/>
+                <w:i w:val="0"/>
+                <w:smallCaps w:val="0"/>
+                <w:strike w:val="0"/>
+                <w:color w:val="000000"/>
+                <w:sz w:val="24"/>
+                <w:szCs w:val="24"/>
+                <w:u w:val="none"/>
+                <w:shd w:fill="auto" w:val="clear"/>
+                <w:vertAlign w:val="baseline"/>
+                <w:rtl w:val="0"/>
+              </w:rPr>
+              <w:t xml:space="preserve">Funkcjonalność klienta</w:t>
+              <w:tab/>
+              <w:t xml:space="preserve">6</w:t>
+            </w:r>
+          </w:hyperlink>
+          <w:r>
+            <w:rPr>
+              <w:rtl w:val="0"/>
+            </w:rPr>
+          </w:r>
+        </w:p>
+        <w:p>
+          <w:pPr>
+            <w:widowControl w:val="0"/>
+            <w:tabs>
+              <w:tab w:val="right" w:leader="dot" w:pos="12000"/>
+            </w:tabs>
+            <w:spacing w:before="60" w:lineRule="auto"/>
+            <w:ind w:left="360" w:firstLine="0"/>
+            <w:jc w:val="left"/>
+            <w:rPr>
+              <w:color w:val="000000"/>
+              <w:u w:val="none"/>
+            </w:rPr>
+          </w:pPr>
+          <w:hyperlink w:anchor="_heading=h.drxncq9z9kqo">
+            <w:r>
+              <w:rPr>
+                <w:rFonts w:ascii="Times New Roman" w:cs="Times New Roman" w:eastAsia="Times New Roman" w:hAnsi="Times New Roman"/>
+                <w:b w:val="0"/>
+                <w:i w:val="0"/>
+                <w:smallCaps w:val="0"/>
+                <w:strike w:val="0"/>
+                <w:color w:val="000000"/>
+                <w:sz w:val="24"/>
+                <w:szCs w:val="24"/>
+                <w:u w:val="none"/>
+                <w:shd w:fill="auto" w:val="clear"/>
+                <w:vertAlign w:val="baseline"/>
+                <w:rtl w:val="0"/>
+              </w:rPr>
+              <w:t xml:space="preserve">Funkcjonalność administratora systemu</w:t>
+              <w:tab/>
+              <w:t xml:space="preserve">8</w:t>
+            </w:r>
+          </w:hyperlink>
+          <w:r>
+            <w:rPr>
+              <w:rtl w:val="0"/>
+            </w:rPr>
+          </w:r>
+        </w:p>
+        <w:p>
+          <w:pPr>
+            <w:widowControl w:val="0"/>
+            <w:tabs>
+              <w:tab w:val="right" w:leader="dot" w:pos="12000"/>
+            </w:tabs>
+            <w:spacing w:before="60" w:lineRule="auto"/>
+            <w:ind w:left="360" w:firstLine="0"/>
+            <w:jc w:val="left"/>
+            <w:rPr>
+              <w:color w:val="000000"/>
+              <w:u w:val="none"/>
+            </w:rPr>
+          </w:pPr>
+          <w:hyperlink w:anchor="_heading=h.eual4iaqajs5">
+            <w:r>
+              <w:rPr>
+                <w:rFonts w:ascii="Times New Roman" w:cs="Times New Roman" w:eastAsia="Times New Roman" w:hAnsi="Times New Roman"/>
+                <w:b w:val="0"/>
+                <w:i w:val="0"/>
+                <w:smallCaps w:val="0"/>
+                <w:strike w:val="0"/>
+                <w:color w:val="000000"/>
+                <w:sz w:val="24"/>
+                <w:szCs w:val="24"/>
+                <w:u w:val="none"/>
+                <w:shd w:fill="auto" w:val="clear"/>
+                <w:vertAlign w:val="baseline"/>
+                <w:rtl w:val="0"/>
+              </w:rPr>
+              <w:t xml:space="preserve">Funkcjonalność pracownika</w:t>
+              <w:tab/>
+              <w:t xml:space="preserve">9</w:t>
+            </w:r>
+          </w:hyperlink>
+          <w:r>
+            <w:rPr>
+              <w:rtl w:val="0"/>
+            </w:rPr>
+          </w:r>
+        </w:p>
+        <w:p>
+          <w:pPr>
+            <w:widowControl w:val="0"/>
+            <w:tabs>
+              <w:tab w:val="right" w:leader="dot" w:pos="12000"/>
+            </w:tabs>
+            <w:spacing w:before="60" w:lineRule="auto"/>
+            <w:ind w:firstLine="0"/>
+            <w:jc w:val="left"/>
+            <w:rPr>
+              <w:b w:val="1"/>
+              <w:color w:val="000000"/>
+              <w:u w:val="none"/>
+            </w:rPr>
+          </w:pPr>
+          <w:hyperlink w:anchor="_heading=h.97p4zj2q5vru">
+            <w:r>
+              <w:rPr>
+                <w:rFonts w:ascii="Times New Roman" w:cs="Times New Roman" w:eastAsia="Times New Roman" w:hAnsi="Times New Roman"/>
+                <w:b w:val="1"/>
+                <w:i w:val="0"/>
+                <w:smallCaps w:val="0"/>
+                <w:strike w:val="0"/>
+                <w:color w:val="000000"/>
+                <w:sz w:val="24"/>
+                <w:szCs w:val="24"/>
+                <w:u w:val="none"/>
+                <w:shd w:fill="auto" w:val="clear"/>
+                <w:vertAlign w:val="baseline"/>
+                <w:rtl w:val="0"/>
+              </w:rPr>
+              <w:t xml:space="preserve">Rozdział 4. Model konceptualny projektowanej bazy dany</w:t>
+              <w:tab/>
+              <w:t xml:space="preserve">11</w:t>
+            </w:r>
+          </w:hyperlink>
+          <w:r>
+            <w:rPr>
+              <w:rtl w:val="0"/>
+            </w:rPr>
+          </w:r>
+        </w:p>
+        <w:p>
+          <w:pPr>
+            <w:widowControl w:val="0"/>
+            <w:tabs>
+              <w:tab w:val="right" w:leader="dot" w:pos="12000"/>
+            </w:tabs>
+            <w:spacing w:before="60" w:lineRule="auto"/>
+            <w:ind w:firstLine="0"/>
+            <w:jc w:val="left"/>
+            <w:rPr>
+              <w:b w:val="1"/>
+              <w:color w:val="000000"/>
+              <w:u w:val="none"/>
+            </w:rPr>
+          </w:pPr>
+          <w:hyperlink w:anchor="_heading=h.dy39b3kewnyq">
+            <w:r>
+              <w:rPr>
+                <w:rFonts w:ascii="Times New Roman" w:cs="Times New Roman" w:eastAsia="Times New Roman" w:hAnsi="Times New Roman"/>
+                <w:b w:val="1"/>
+                <w:i w:val="0"/>
+                <w:smallCaps w:val="0"/>
+                <w:strike w:val="0"/>
+                <w:color w:val="000000"/>
+                <w:sz w:val="24"/>
+                <w:szCs w:val="24"/>
+                <w:u w:val="none"/>
+                <w:shd w:fill="auto" w:val="clear"/>
+                <w:vertAlign w:val="baseline"/>
+                <w:rtl w:val="0"/>
+              </w:rPr>
+              <w:t xml:space="preserve">Rozdział 6. Model relacyjny projektowanej bazy danych</w:t>
+              <w:tab/>
+              <w:t xml:space="preserve">36</w:t>
+            </w:r>
+          </w:hyperlink>
+          <w:r>
+            <w:rPr>
+              <w:rtl w:val="0"/>
+            </w:rPr>
+          </w:r>
+        </w:p>
+        <w:p>
+          <w:pPr>
+            <w:widowControl w:val="0"/>
+            <w:tabs>
+              <w:tab w:val="right" w:leader="dot" w:pos="12000"/>
+            </w:tabs>
+            <w:spacing w:before="60" w:lineRule="auto"/>
+            <w:ind w:left="360" w:firstLine="0"/>
+            <w:jc w:val="left"/>
+            <w:rPr>
+              <w:color w:val="000000"/>
+              <w:u w:val="none"/>
+            </w:rPr>
+          </w:pPr>
+          <w:hyperlink w:anchor="_heading=h.fm9m9yeb9g4m">
+            <w:r>
+              <w:rPr>
+                <w:rFonts w:ascii="Times New Roman" w:cs="Times New Roman" w:eastAsia="Times New Roman" w:hAnsi="Times New Roman"/>
+                <w:b w:val="0"/>
+                <w:i w:val="0"/>
+                <w:smallCaps w:val="0"/>
+                <w:strike w:val="0"/>
+                <w:color w:val="000000"/>
+                <w:sz w:val="24"/>
+                <w:szCs w:val="24"/>
+                <w:u w:val="none"/>
+                <w:shd w:fill="auto" w:val="clear"/>
+                <w:vertAlign w:val="baseline"/>
+                <w:rtl w:val="0"/>
+              </w:rPr>
+              <w:t xml:space="preserve">Klucze i atrybuty unikatowe</w:t>
+              <w:tab/>
+              <w:t xml:space="preserve">37</w:t>
+            </w:r>
+          </w:hyperlink>
+          <w:r>
+            <w:rPr>
+              <w:rtl w:val="0"/>
+            </w:rPr>
+          </w:r>
+        </w:p>
+        <w:p>
+          <w:pPr>
+            <w:widowControl w:val="0"/>
+            <w:tabs>
+              <w:tab w:val="right" w:leader="dot" w:pos="12000"/>
+            </w:tabs>
+            <w:spacing w:before="60" w:lineRule="auto"/>
+            <w:ind w:left="360" w:firstLine="0"/>
+            <w:jc w:val="left"/>
+            <w:rPr>
+              <w:color w:val="000000"/>
+              <w:u w:val="none"/>
+            </w:rPr>
+          </w:pPr>
+          <w:hyperlink w:anchor="_heading=h.8wy3gfd7ue8r">
+            <w:r>
+              <w:rPr>
+                <w:rFonts w:ascii="Times New Roman" w:cs="Times New Roman" w:eastAsia="Times New Roman" w:hAnsi="Times New Roman"/>
+                <w:b w:val="0"/>
+                <w:i w:val="0"/>
+                <w:smallCaps w:val="0"/>
+                <w:strike w:val="0"/>
+                <w:color w:val="000000"/>
+                <w:sz w:val="24"/>
+                <w:szCs w:val="24"/>
+                <w:u w:val="none"/>
+                <w:shd w:fill="auto" w:val="clear"/>
+                <w:vertAlign w:val="baseline"/>
+                <w:rtl w:val="0"/>
+              </w:rPr>
+              <w:t xml:space="preserve">Indeksy</w:t>
+              <w:tab/>
+              <w:t xml:space="preserve">39</w:t>
+            </w:r>
+          </w:hyperlink>
+          <w:r>
+            <w:rPr>
+              <w:rtl w:val="0"/>
+            </w:rPr>
+          </w:r>
+        </w:p>
+        <w:p>
+          <w:pPr>
+            <w:widowControl w:val="0"/>
+            <w:tabs>
+              <w:tab w:val="right" w:leader="dot" w:pos="12000"/>
+            </w:tabs>
+            <w:spacing w:before="60" w:lineRule="auto"/>
+            <w:ind w:firstLine="0"/>
+            <w:jc w:val="left"/>
+            <w:rPr>
+              <w:b w:val="1"/>
+              <w:color w:val="000000"/>
+              <w:u w:val="none"/>
+            </w:rPr>
+          </w:pPr>
+          <w:hyperlink w:anchor="_heading=">
+            <w:r>
+              <w:rPr>
+                <w:rFonts w:ascii="Times New Roman" w:cs="Times New Roman" w:eastAsia="Times New Roman" w:hAnsi="Times New Roman"/>
+                <w:b w:val="1"/>
+                <w:i w:val="0"/>
+                <w:smallCaps w:val="0"/>
+                <w:strike w:val="0"/>
+                <w:color w:val="000000"/>
+                <w:sz w:val="24"/>
+                <w:szCs w:val="24"/>
+                <w:u w:val="none"/>
+                <w:shd w:fill="auto" w:val="clear"/>
+                <w:vertAlign w:val="baseline"/>
+                <w:rtl w:val="0"/>
+              </w:rPr>
+              <w:t xml:space="preserve">Rozdział 7. Kod SQL – tworzenie bazy danych</w:t>
+              <w:tab/>
+              <w:t xml:space="preserve">40</w:t>
+            </w:r>
+          </w:hyperlink>
+          <w:r>
+            <w:rPr>
+              <w:rtl w:val="0"/>
+            </w:rPr>
+          </w:r>
+          <w:r>
+            <w:fldChar w:fldCharType="end"/>
+          </w:r>
+        </w:p>
+      </w:sdtContent>
+    </w:sdt>
+    <w:p>
+      <w:pPr>
+        <w:spacing w:after="160" w:line="259" w:lineRule="auto"/>
+        <w:ind w:firstLine="0"/>
+        <w:jc w:val="left"/>
+        <w:rPr/>
+      </w:pPr>
+      <w:r>
+        <w:rPr>
+          <w:rtl w:val="0"/>
+        </w:rPr>
       </w:r>
     </w:p>
     <w:p>
@@ -651,20 +1341,16 @@
     </w:p>
     <w:p>
       <w:pPr>
+        <w:pStyle w:val="Heading2"/>
         <w:spacing w:after="160" w:line="259" w:lineRule="auto"/>
         <w:ind w:firstLine="0"/>
         <w:jc w:val="center"/>
-        <w:rPr>
-          <w:b w:val="1"/>
-          <w:sz w:val="32"/>
-          <w:szCs w:val="32"/>
-        </w:rPr>
-      </w:pPr>
-      <w:r>
-        <w:rPr>
-          <w:b w:val="1"/>
-          <w:sz w:val="32"/>
-          <w:szCs w:val="32"/>
+        <w:rPr/>
+      </w:pPr>
+      <w:bookmarkStart w:colFirst="0" w:colLast="0" w:name="_heading=h.v382u26wybxu" w:id="2"/>
+      <w:bookmarkEnd w:id="2"/>
+      <w:r>
+        <w:rPr>
           <w:rtl w:val="0"/>
         </w:rPr>
         <w:t xml:space="preserve">Sklep internetowy „Pear”</w:t>
@@ -686,20 +1372,16 @@
     </w:p>
     <w:p>
       <w:pPr>
+        <w:pStyle w:val="Heading2"/>
         <w:spacing w:after="160" w:line="259" w:lineRule="auto"/>
         <w:ind w:firstLine="0"/>
         <w:jc w:val="center"/>
-        <w:rPr>
-          <w:b w:val="1"/>
-          <w:sz w:val="32"/>
-          <w:szCs w:val="32"/>
-        </w:rPr>
-      </w:pPr>
-      <w:r>
-        <w:rPr>
-          <w:b w:val="1"/>
-          <w:sz w:val="32"/>
-          <w:szCs w:val="32"/>
+        <w:rPr/>
+      </w:pPr>
+      <w:bookmarkStart w:colFirst="0" w:colLast="0" w:name="_heading=h.k98vwgygzuox" w:id="3"/>
+      <w:bookmarkEnd w:id="3"/>
+      <w:r>
+        <w:rPr>
           <w:rtl w:val="0"/>
         </w:rPr>
         <w:t xml:space="preserve">Wymagania funkcjonalne dla klienta</w:t>
@@ -1396,20 +2078,16 @@
     </w:p>
     <w:p>
       <w:pPr>
+        <w:pStyle w:val="Heading2"/>
         <w:spacing w:after="160" w:line="259" w:lineRule="auto"/>
         <w:ind w:firstLine="0"/>
         <w:jc w:val="center"/>
-        <w:rPr>
-          <w:b w:val="1"/>
-          <w:sz w:val="32"/>
-          <w:szCs w:val="32"/>
-        </w:rPr>
-      </w:pPr>
-      <w:r>
-        <w:rPr>
-          <w:b w:val="1"/>
-          <w:sz w:val="32"/>
-          <w:szCs w:val="32"/>
+        <w:rPr/>
+      </w:pPr>
+      <w:bookmarkStart w:colFirst="0" w:colLast="0" w:name="_heading=h.dk8xuasuqf1q" w:id="4"/>
+      <w:bookmarkEnd w:id="4"/>
+      <w:r>
+        <w:rPr>
           <w:rtl w:val="0"/>
         </w:rPr>
         <w:t xml:space="preserve">Wymagania funkcjonalne dla administratora systemu</w:t>
@@ -2000,20 +2678,16 @@
     </w:p>
     <w:p>
       <w:pPr>
+        <w:pStyle w:val="Heading2"/>
         <w:spacing w:after="160" w:line="259" w:lineRule="auto"/>
         <w:ind w:firstLine="0"/>
         <w:jc w:val="center"/>
-        <w:rPr>
-          <w:b w:val="1"/>
-          <w:sz w:val="32"/>
-          <w:szCs w:val="32"/>
-        </w:rPr>
-      </w:pPr>
-      <w:r>
-        <w:rPr>
-          <w:b w:val="1"/>
-          <w:sz w:val="32"/>
-          <w:szCs w:val="32"/>
+        <w:rPr/>
+      </w:pPr>
+      <w:bookmarkStart w:colFirst="0" w:colLast="0" w:name="_heading=h.lcovchre64rd" w:id="5"/>
+      <w:bookmarkEnd w:id="5"/>
+      <w:r>
+        <w:rPr>
           <w:rtl w:val="0"/>
         </w:rPr>
         <w:t xml:space="preserve">Wymagania funkcjonalne dla pracownika</w:t>
@@ -2470,32 +3144,17 @@
     </w:p>
     <w:p>
       <w:pPr>
+        <w:pStyle w:val="Heading2"/>
         <w:jc w:val="center"/>
-        <w:rPr>
-          <w:b w:val="1"/>
-          <w:sz w:val="32"/>
-          <w:szCs w:val="32"/>
-        </w:rPr>
-      </w:pPr>
-      <w:r>
-        <w:rPr>
-          <w:b w:val="1"/>
-          <w:sz w:val="32"/>
-          <w:szCs w:val="32"/>
+        <w:rPr/>
+      </w:pPr>
+      <w:bookmarkStart w:colFirst="0" w:colLast="0" w:name="_heading=h.vh2ar0f7r6z5" w:id="6"/>
+      <w:bookmarkEnd w:id="6"/>
+      <w:r>
+        <w:rPr>
           <w:rtl w:val="0"/>
         </w:rPr>
         <w:t xml:space="preserve">Funkcjonalność klienta</w:t>
-      </w:r>
-    </w:p>
-    <w:p>
-      <w:pPr>
-        <w:jc w:val="left"/>
-        <w:rPr/>
-      </w:pPr>
-      <w:r>
-        <w:rPr>
-          <w:rtl w:val="0"/>
-        </w:rPr>
       </w:r>
     </w:p>
     <w:p>
@@ -3605,20 +4264,16 @@
     </w:p>
     <w:p>
       <w:pPr>
+        <w:pStyle w:val="Heading2"/>
         <w:spacing w:after="160" w:line="259" w:lineRule="auto"/>
         <w:ind w:firstLine="0"/>
         <w:jc w:val="center"/>
-        <w:rPr>
-          <w:b w:val="1"/>
-          <w:sz w:val="32"/>
-          <w:szCs w:val="32"/>
-        </w:rPr>
-      </w:pPr>
-      <w:r>
-        <w:rPr>
-          <w:b w:val="1"/>
-          <w:sz w:val="32"/>
-          <w:szCs w:val="32"/>
+        <w:rPr/>
+      </w:pPr>
+      <w:bookmarkStart w:colFirst="0" w:colLast="0" w:name="_heading=h.drxncq9z9kqo" w:id="7"/>
+      <w:bookmarkEnd w:id="7"/>
+      <w:r>
+        <w:rPr>
           <w:rtl w:val="0"/>
         </w:rPr>
         <w:t xml:space="preserve">Funkcjonalność administratora systemu</w:t>
@@ -4451,18 +5106,27 @@
       <w:pPr>
         <w:spacing w:after="160" w:line="259" w:lineRule="auto"/>
         <w:ind w:firstLine="0"/>
+        <w:jc w:val="left"/>
+        <w:rPr/>
+      </w:pPr>
+      <w:r>
+        <w:rPr>
+          <w:rtl w:val="0"/>
+        </w:rPr>
+      </w:r>
+    </w:p>
+    <w:p>
+      <w:pPr>
+        <w:pStyle w:val="Heading2"/>
+        <w:spacing w:after="160" w:line="259" w:lineRule="auto"/>
+        <w:ind w:firstLine="0"/>
         <w:jc w:val="center"/>
-        <w:rPr>
-          <w:b w:val="1"/>
-          <w:sz w:val="32"/>
-          <w:szCs w:val="32"/>
-        </w:rPr>
-      </w:pPr>
-      <w:r>
-        <w:rPr>
-          <w:b w:val="1"/>
-          <w:sz w:val="32"/>
-          <w:szCs w:val="32"/>
+        <w:rPr/>
+      </w:pPr>
+      <w:bookmarkStart w:colFirst="0" w:colLast="0" w:name="_heading=h.eual4iaqajs5" w:id="8"/>
+      <w:bookmarkEnd w:id="8"/>
+      <w:r>
+        <w:rPr>
           <w:rtl w:val="0"/>
         </w:rPr>
         <w:t xml:space="preserve">Funkcjonalność pracownika</w:t>
@@ -4794,19 +5458,6 @@
     </w:p>
     <w:p>
       <w:pPr>
-        <w:spacing w:after="160" w:line="259" w:lineRule="auto"/>
-        <w:ind w:firstLine="0"/>
-        <w:jc w:val="left"/>
-        <w:rPr/>
-      </w:pPr>
-      <w:r>
-        <w:rPr>
-          <w:rtl w:val="0"/>
-        </w:rPr>
-      </w:r>
-    </w:p>
-    <w:p>
-      <w:pPr>
         <w:keepNext w:val="0"/>
         <w:keepLines w:val="0"/>
         <w:pageBreakBefore w:val="0"/>
@@ -5119,8 +5770,8 @@
         <w:ind w:left="1560"/>
         <w:rPr/>
       </w:pPr>
-      <w:bookmarkStart w:colFirst="0" w:colLast="0" w:name="_heading=h.97p4zj2q5vru" w:id="1"/>
-      <w:bookmarkEnd w:id="1"/>
+      <w:bookmarkStart w:colFirst="0" w:colLast="0" w:name="_heading=h.97p4zj2q5vru" w:id="9"/>
+      <w:bookmarkEnd w:id="9"/>
       <w:r>
         <w:rPr>
           <w:rtl w:val="0"/>
@@ -5158,16 +5809,16 @@
             <wp:extent cx="7258163" cy="5371127"/>
             <wp:effectExtent b="0" l="0" r="0" t="0"/>
             <wp:wrapNone/>
-            <wp:docPr id="9" name="image1.png"/>
+            <wp:docPr id="9" name="image4.png"/>
             <a:graphic>
               <a:graphicData uri="http://schemas.openxmlformats.org/drawingml/2006/picture">
                 <pic:pic>
                   <pic:nvPicPr>
-                    <pic:cNvPr id="0" name="image1.png"/>
+                    <pic:cNvPr id="0" name="image4.png"/>
                     <pic:cNvPicPr preferRelativeResize="0"/>
                   </pic:nvPicPr>
                   <pic:blipFill>
-                    <a:blip r:embed="rId11"/>
+                    <a:blip r:embed="rId9"/>
                     <a:srcRect b="0" l="0" r="0" t="0"/>
                     <a:stretch>
                       <a:fillRect/>
@@ -6704,10 +7355,10 @@
         <w:jc w:val="left"/>
         <w:rPr/>
         <w:sectPr>
-          <w:headerReference r:id="rId12" w:type="default"/>
-          <w:headerReference r:id="rId13" w:type="first"/>
-          <w:footerReference r:id="rId14" w:type="default"/>
-          <w:footerReference r:id="rId15" w:type="first"/>
+          <w:headerReference r:id="rId10" w:type="default"/>
+          <w:headerReference r:id="rId11" w:type="first"/>
+          <w:footerReference r:id="rId12" w:type="default"/>
+          <w:footerReference r:id="rId13" w:type="first"/>
           <w:pgSz w:h="16838" w:w="11906" w:orient="portrait"/>
           <w:pgMar w:bottom="1985" w:top="1418" w:left="1418" w:right="1418" w:header="709" w:footer="1021"/>
           <w:pgNumType w:start="1"/>
@@ -6732,16 +7383,16 @@
             <wp:extent cx="7324408" cy="5420149"/>
             <wp:effectExtent b="0" l="0" r="0" t="0"/>
             <wp:wrapNone/>
-            <wp:docPr id="3" name="image2.png"/>
+            <wp:docPr id="3" name="image1.png"/>
             <a:graphic>
               <a:graphicData uri="http://schemas.openxmlformats.org/drawingml/2006/picture">
                 <pic:pic>
                   <pic:nvPicPr>
-                    <pic:cNvPr id="0" name="image2.png"/>
+                    <pic:cNvPr id="0" name="image1.png"/>
                     <pic:cNvPicPr preferRelativeResize="0"/>
                   </pic:nvPicPr>
                   <pic:blipFill>
-                    <a:blip r:embed="rId16"/>
+                    <a:blip r:embed="rId14"/>
                     <a:srcRect b="0" l="0" r="0" t="0"/>
                     <a:stretch>
                       <a:fillRect/>
@@ -33054,97 +33705,13 @@
         <w:ind w:left="1560"/>
         <w:rPr/>
       </w:pPr>
-      <w:bookmarkStart w:colFirst="0" w:colLast="0" w:name="_heading=h.dy39b3kewnyq" w:id="2"/>
-      <w:bookmarkEnd w:id="2"/>
-      <w:sdt>
-        <w:sdtPr>
-          <w:tag w:val="goog_rdk_25"/>
-        </w:sdtPr>
-        <w:sdtContent>
-          <w:commentRangeStart w:id="0"/>
-        </w:sdtContent>
-      </w:sdt>
-      <w:sdt>
-        <w:sdtPr>
-          <w:tag w:val="goog_rdk_26"/>
-        </w:sdtPr>
-        <w:sdtContent>
-          <w:commentRangeStart w:id="1"/>
-        </w:sdtContent>
-      </w:sdt>
-      <w:sdt>
-        <w:sdtPr>
-          <w:tag w:val="goog_rdk_27"/>
-        </w:sdtPr>
-        <w:sdtContent>
-          <w:commentRangeStart w:id="2"/>
-        </w:sdtContent>
-      </w:sdt>
-      <w:sdt>
-        <w:sdtPr>
-          <w:tag w:val="goog_rdk_28"/>
-        </w:sdtPr>
-        <w:sdtContent>
-          <w:commentRangeStart w:id="3"/>
-        </w:sdtContent>
-      </w:sdt>
-      <w:sdt>
-        <w:sdtPr>
-          <w:tag w:val="goog_rdk_29"/>
-        </w:sdtPr>
-        <w:sdtContent>
-          <w:commentRangeStart w:id="4"/>
-        </w:sdtContent>
-      </w:sdt>
-      <w:sdt>
-        <w:sdtPr>
-          <w:tag w:val="goog_rdk_30"/>
-        </w:sdtPr>
-        <w:sdtContent>
-          <w:commentRangeStart w:id="5"/>
-        </w:sdtContent>
-      </w:sdt>
-      <w:sdt>
-        <w:sdtPr>
-          <w:tag w:val="goog_rdk_31"/>
-        </w:sdtPr>
-        <w:sdtContent>
-          <w:commentRangeStart w:id="6"/>
-        </w:sdtContent>
-      </w:sdt>
+      <w:bookmarkStart w:colFirst="0" w:colLast="0" w:name="_heading=h.dy39b3kewnyq" w:id="10"/>
+      <w:bookmarkEnd w:id="10"/>
       <w:r>
         <w:rPr>
           <w:rtl w:val="0"/>
         </w:rPr>
         <w:t xml:space="preserve">Rozdział 6. Model relacyjny projektowanej bazy danych</w:t>
-      </w:r>
-      <w:commentRangeEnd w:id="0"/>
-      <w:r>
-        <w:commentReference w:id="0"/>
-      </w:r>
-      <w:commentRangeEnd w:id="1"/>
-      <w:r>
-        <w:commentReference w:id="1"/>
-      </w:r>
-      <w:commentRangeEnd w:id="2"/>
-      <w:r>
-        <w:commentReference w:id="2"/>
-      </w:r>
-      <w:commentRangeEnd w:id="3"/>
-      <w:r>
-        <w:commentReference w:id="3"/>
-      </w:r>
-      <w:commentRangeEnd w:id="4"/>
-      <w:r>
-        <w:commentReference w:id="4"/>
-      </w:r>
-      <w:commentRangeEnd w:id="5"/>
-      <w:r>
-        <w:commentReference w:id="5"/>
-      </w:r>
-      <w:commentRangeEnd w:id="6"/>
-      <w:r>
-        <w:commentReference w:id="6"/>
       </w:r>
       <w:r>
         <w:rPr>
@@ -33189,16 +33756,16 @@
             <wp:extent cx="7361445" cy="6515197"/>
             <wp:effectExtent b="0" l="0" r="0" t="0"/>
             <wp:wrapNone/>
-            <wp:docPr id="8" name="image4.png"/>
+            <wp:docPr id="8" name="image3.png"/>
             <a:graphic>
               <a:graphicData uri="http://schemas.openxmlformats.org/drawingml/2006/picture">
                 <pic:pic>
                   <pic:nvPicPr>
-                    <pic:cNvPr id="0" name="image4.png"/>
+                    <pic:cNvPr id="0" name="image3.png"/>
                     <pic:cNvPicPr preferRelativeResize="0"/>
                   </pic:nvPicPr>
                   <pic:blipFill>
-                    <a:blip r:embed="rId17"/>
+                    <a:blip r:embed="rId15"/>
                     <a:srcRect b="0" l="0" r="0" t="0"/>
                     <a:stretch>
                       <a:fillRect/>
@@ -33221,80 +33788,1548 @@
     </w:p>
     <w:p>
       <w:pPr>
+        <w:pStyle w:val="Heading2"/>
+        <w:ind w:firstLine="0"/>
+        <w:jc w:val="left"/>
+        <w:rPr/>
+      </w:pPr>
+      <w:bookmarkStart w:colFirst="0" w:colLast="0" w:name="_heading=h.fm9m9yeb9g4m" w:id="11"/>
+      <w:bookmarkEnd w:id="11"/>
+      <w:r>
+        <w:rPr>
+          <w:rtl w:val="0"/>
+        </w:rPr>
+        <w:t xml:space="preserve">Klucze i atrybuty unikatowe</w:t>
+      </w:r>
+      <w:r>
+        <w:rPr>
+          <w:rtl w:val="0"/>
+        </w:rPr>
+      </w:r>
+    </w:p>
+    <w:p>
+      <w:pPr>
+        <w:ind w:left="0" w:firstLine="0"/>
+        <w:jc w:val="left"/>
+        <w:rPr>
+          <w:b w:val="1"/>
+        </w:rPr>
+      </w:pPr>
+      <w:r>
+        <w:rPr>
+          <w:b w:val="1"/>
+          <w:rtl w:val="0"/>
+        </w:rPr>
+        <w:t xml:space="preserve">A</w:t>
+      </w:r>
+      <w:r>
+        <w:rPr>
+          <w:b w:val="1"/>
+          <w:rtl w:val="0"/>
+        </w:rPr>
+        <w:t xml:space="preserve">dministrator</w:t>
+      </w:r>
+      <w:r>
+        <w:rPr>
+          <w:b w:val="1"/>
+          <w:rtl w:val="0"/>
+        </w:rPr>
+        <w:t xml:space="preserve">:</w:t>
+      </w:r>
+    </w:p>
+    <w:p>
+      <w:pPr>
+        <w:ind w:left="0" w:firstLine="0"/>
+        <w:jc w:val="left"/>
+        <w:rPr/>
+      </w:pPr>
+      <w:r>
+        <w:rPr>
+          <w:rtl w:val="0"/>
+        </w:rPr>
+        <w:t xml:space="preserve">administrator_pk: Klucz główny dla identyfikatora administratora (administratorkey).</w:t>
+      </w:r>
+    </w:p>
+    <w:p>
+      <w:pPr>
+        <w:ind w:left="0" w:firstLine="0"/>
+        <w:jc w:val="left"/>
+        <w:rPr/>
+      </w:pPr>
+      <w:r>
+        <w:rPr>
+          <w:rtl w:val="0"/>
+        </w:rPr>
+        <w:t xml:space="preserve">administrator_name_un: Zapewnia unikalność nazw administratorów.</w:t>
+      </w:r>
+    </w:p>
+    <w:p>
+      <w:pPr>
+        <w:ind w:left="0" w:firstLine="0"/>
+        <w:jc w:val="left"/>
+        <w:rPr/>
+      </w:pPr>
+      <w:r>
+        <w:rPr>
+          <w:rtl w:val="0"/>
+        </w:rPr>
+        <w:t xml:space="preserve">administrator_phonenumber_un: Zapewnia unikalność numerów telefonów administratorów.</w:t>
+      </w:r>
+    </w:p>
+    <w:p>
+      <w:pPr>
+        <w:ind w:left="0" w:firstLine="0"/>
+        <w:jc w:val="left"/>
+        <w:rPr/>
+      </w:pPr>
+      <w:r>
+        <w:rPr>
+          <w:rtl w:val="0"/>
+        </w:rPr>
+      </w:r>
+    </w:p>
+    <w:p>
+      <w:pPr>
+        <w:ind w:left="0" w:firstLine="0"/>
+        <w:jc w:val="left"/>
+        <w:rPr>
+          <w:b w:val="1"/>
+        </w:rPr>
+      </w:pPr>
+      <w:r>
+        <w:rPr>
+          <w:b w:val="1"/>
+          <w:rtl w:val="0"/>
+        </w:rPr>
+        <w:t xml:space="preserve">Answer:</w:t>
+      </w:r>
+    </w:p>
+    <w:p>
+      <w:pPr>
+        <w:ind w:left="0" w:firstLine="0"/>
+        <w:jc w:val="left"/>
+        <w:rPr/>
+      </w:pPr>
+      <w:r>
+        <w:rPr>
+          <w:rtl w:val="0"/>
+        </w:rPr>
+        <w:t xml:space="preserve">answer_pk: Klucz główny dla identyfikatora odpowiedzi (answerkey).</w:t>
+      </w:r>
+    </w:p>
+    <w:p>
+      <w:pPr>
+        <w:ind w:left="0" w:firstLine="0"/>
+        <w:jc w:val="left"/>
+        <w:rPr/>
+      </w:pPr>
+      <w:r>
+        <w:rPr>
+          <w:rtl w:val="0"/>
+        </w:rPr>
+        <w:t xml:space="preserve">Klucz obcy do kolumny questionkey - powiązanie z pytaniem.</w:t>
+      </w:r>
+    </w:p>
+    <w:p>
+      <w:pPr>
+        <w:ind w:left="0" w:firstLine="0"/>
+        <w:jc w:val="left"/>
+        <w:rPr/>
+      </w:pPr>
+      <w:r>
+        <w:rPr>
+          <w:rtl w:val="0"/>
+        </w:rPr>
+        <w:t xml:space="preserve">Klucz obcy do kolumny salespointkey - powiązanie z miejscem sprzedaży.</w:t>
+      </w:r>
+    </w:p>
+    <w:p>
+      <w:pPr>
+        <w:ind w:left="0" w:firstLine="0"/>
+        <w:jc w:val="left"/>
+        <w:rPr/>
+      </w:pPr>
+      <w:r>
+        <w:rPr>
+          <w:rtl w:val="0"/>
+        </w:rPr>
+        <w:t xml:space="preserve">Klucz obcy do kolumny employeekey - powiązanie z pracownikiem.</w:t>
+      </w:r>
+    </w:p>
+    <w:p>
+      <w:pPr>
+        <w:ind w:left="0" w:firstLine="0"/>
+        <w:jc w:val="left"/>
+        <w:rPr/>
+      </w:pPr>
+      <w:r>
+        <w:rPr>
+          <w:rtl w:val="0"/>
+        </w:rPr>
+      </w:r>
+    </w:p>
+    <w:p>
+      <w:pPr>
+        <w:ind w:left="0" w:firstLine="0"/>
+        <w:jc w:val="left"/>
+        <w:rPr>
+          <w:b w:val="1"/>
+        </w:rPr>
+      </w:pPr>
+      <w:r>
+        <w:rPr>
+          <w:b w:val="1"/>
+          <w:rtl w:val="0"/>
+        </w:rPr>
+        <w:t xml:space="preserve">City:</w:t>
+      </w:r>
+    </w:p>
+    <w:p>
+      <w:pPr>
+        <w:ind w:left="0" w:firstLine="0"/>
+        <w:jc w:val="left"/>
+        <w:rPr/>
+      </w:pPr>
+      <w:r>
+        <w:rPr>
+          <w:rtl w:val="0"/>
+        </w:rPr>
+        <w:t xml:space="preserve">city_pk: Klucz główny dla identyfikatora miasta (citykey).</w:t>
+      </w:r>
+    </w:p>
+    <w:p>
+      <w:pPr>
+        <w:ind w:left="0" w:firstLine="0"/>
+        <w:jc w:val="left"/>
+        <w:rPr/>
+      </w:pPr>
+      <w:r>
+        <w:rPr>
+          <w:rtl w:val="0"/>
+        </w:rPr>
+        <w:t xml:space="preserve">city_postalcode_un: Zapewnia unikalność kodów pocztowych miast.</w:t>
+      </w:r>
+    </w:p>
+    <w:p>
+      <w:pPr>
+        <w:ind w:left="0" w:firstLine="0"/>
+        <w:jc w:val="left"/>
+        <w:rPr/>
+      </w:pPr>
+      <w:r>
+        <w:rPr>
+          <w:rtl w:val="0"/>
+        </w:rPr>
+      </w:r>
+    </w:p>
+    <w:p>
+      <w:pPr>
+        <w:ind w:left="0" w:firstLine="0"/>
+        <w:jc w:val="left"/>
+        <w:rPr>
+          <w:b w:val="1"/>
+        </w:rPr>
+      </w:pPr>
+      <w:r>
+        <w:rPr>
+          <w:b w:val="1"/>
+          <w:rtl w:val="0"/>
+        </w:rPr>
+        <w:t xml:space="preserve">Country:</w:t>
+      </w:r>
+    </w:p>
+    <w:p>
+      <w:pPr>
+        <w:ind w:left="0" w:firstLine="0"/>
+        <w:jc w:val="left"/>
+        <w:rPr/>
+      </w:pPr>
+      <w:r>
+        <w:rPr>
+          <w:rtl w:val="0"/>
+        </w:rPr>
+        <w:t xml:space="preserve">country_pk: Klucz główny dla identyfikatora kraju (countrykey).</w:t>
+      </w:r>
+    </w:p>
+    <w:p>
+      <w:pPr>
+        <w:ind w:left="0" w:firstLine="0"/>
+        <w:jc w:val="left"/>
+        <w:rPr/>
+      </w:pPr>
+      <w:r>
+        <w:rPr>
+          <w:rtl w:val="0"/>
+        </w:rPr>
+        <w:t xml:space="preserve">country_code_un: Zapewnia unikalność kodów krajów.</w:t>
+      </w:r>
+    </w:p>
+    <w:p>
+      <w:pPr>
+        <w:ind w:left="0" w:firstLine="0"/>
+        <w:jc w:val="left"/>
+        <w:rPr/>
+      </w:pPr>
+      <w:r>
+        <w:rPr>
+          <w:rtl w:val="0"/>
+        </w:rPr>
+        <w:t xml:space="preserve">country_name_un: Zapewnia unikalność nazw krajów.</w:t>
+      </w:r>
+    </w:p>
+    <w:p>
+      <w:pPr>
+        <w:ind w:left="0" w:firstLine="0"/>
+        <w:jc w:val="left"/>
+        <w:rPr/>
+      </w:pPr>
+      <w:r>
+        <w:rPr>
+          <w:rtl w:val="0"/>
+        </w:rPr>
+      </w:r>
+    </w:p>
+    <w:p>
+      <w:pPr>
+        <w:ind w:left="0" w:firstLine="0"/>
+        <w:jc w:val="left"/>
+        <w:rPr>
+          <w:b w:val="1"/>
+        </w:rPr>
+      </w:pPr>
+      <w:r>
+        <w:rPr>
+          <w:b w:val="1"/>
+          <w:rtl w:val="0"/>
+        </w:rPr>
+        <w:t xml:space="preserve">Customer:</w:t>
+      </w:r>
+    </w:p>
+    <w:p>
+      <w:pPr>
+        <w:ind w:left="0" w:firstLine="0"/>
+        <w:jc w:val="left"/>
+        <w:rPr/>
+      </w:pPr>
+      <w:r>
+        <w:rPr>
+          <w:rtl w:val="0"/>
+        </w:rPr>
+        <w:t xml:space="preserve">customer_pk: Klucz główny dla identyfikatora klienta (customerkey).</w:t>
+      </w:r>
+    </w:p>
+    <w:p>
+      <w:pPr>
+        <w:ind w:left="0" w:firstLine="0"/>
+        <w:jc w:val="left"/>
+        <w:rPr/>
+      </w:pPr>
+      <w:r>
+        <w:rPr>
+          <w:rtl w:val="0"/>
+        </w:rPr>
+        <w:t xml:space="preserve">customer_email_un: Zapewnia unikalność adresów e-mail klientów.</w:t>
+      </w:r>
+    </w:p>
+    <w:p>
+      <w:pPr>
+        <w:ind w:left="0" w:firstLine="0"/>
+        <w:jc w:val="left"/>
+        <w:rPr/>
+      </w:pPr>
+      <w:r>
+        <w:rPr>
+          <w:rtl w:val="0"/>
+        </w:rPr>
+        <w:t xml:space="preserve">administrator_fk: Klucz obcy do kolumny administratorkey - powiązanie z administratorem.</w:t>
+      </w:r>
+    </w:p>
+    <w:p>
+      <w:pPr>
+        <w:ind w:left="0" w:firstLine="0"/>
+        <w:jc w:val="left"/>
+        <w:rPr/>
+      </w:pPr>
+      <w:r>
+        <w:rPr>
+          <w:rtl w:val="0"/>
+        </w:rPr>
+        <w:t xml:space="preserve">city_fk: Klucz obcy do kolumny citykey - powiązanie z miastem.</w:t>
+      </w:r>
+    </w:p>
+    <w:p>
+      <w:pPr>
+        <w:ind w:left="0" w:firstLine="0"/>
+        <w:jc w:val="left"/>
+        <w:rPr/>
+      </w:pPr>
+      <w:r>
+        <w:rPr>
+          <w:rtl w:val="0"/>
+        </w:rPr>
+      </w:r>
+    </w:p>
+    <w:p>
+      <w:pPr>
+        <w:ind w:left="0" w:firstLine="0"/>
+        <w:jc w:val="left"/>
+        <w:rPr>
+          <w:b w:val="1"/>
+        </w:rPr>
+      </w:pPr>
+      <w:r>
+        <w:rPr>
+          <w:b w:val="1"/>
+          <w:rtl w:val="0"/>
+        </w:rPr>
+        <w:t xml:space="preserve">Deliverymethod:</w:t>
+      </w:r>
+    </w:p>
+    <w:p>
+      <w:pPr>
+        <w:ind w:left="0" w:firstLine="0"/>
+        <w:jc w:val="left"/>
+        <w:rPr/>
+      </w:pPr>
+      <w:r>
+        <w:rPr>
+          <w:rtl w:val="0"/>
+        </w:rPr>
+        <w:t xml:space="preserve">deliverymethod_pk: Klucz główny dla identyfikatora metody dostawy (deliverymethodkey).</w:t>
+      </w:r>
+    </w:p>
+    <w:p>
+      <w:pPr>
+        <w:ind w:left="0" w:firstLine="0"/>
+        <w:jc w:val="left"/>
+        <w:rPr/>
+      </w:pPr>
+      <w:r>
+        <w:rPr>
+          <w:rtl w:val="0"/>
+        </w:rPr>
+        <w:t xml:space="preserve">deliverymethod_name_un: Zapewnia unikalność nazw metod dostawy.</w:t>
+      </w:r>
+    </w:p>
+    <w:p>
+      <w:pPr>
+        <w:ind w:left="0" w:firstLine="0"/>
+        <w:jc w:val="left"/>
+        <w:rPr/>
+      </w:pPr>
+      <w:r>
+        <w:rPr>
+          <w:rtl w:val="0"/>
+        </w:rPr>
+      </w:r>
+    </w:p>
+    <w:p>
+      <w:pPr>
+        <w:ind w:left="0" w:firstLine="0"/>
+        <w:jc w:val="left"/>
+        <w:rPr>
+          <w:b w:val="1"/>
+        </w:rPr>
+      </w:pPr>
+      <w:r>
+        <w:rPr>
+          <w:b w:val="1"/>
+          <w:rtl w:val="0"/>
+        </w:rPr>
+        <w:t xml:space="preserve">Employee:</w:t>
+      </w:r>
+    </w:p>
+    <w:p>
+      <w:pPr>
+        <w:ind w:left="0" w:firstLine="0"/>
+        <w:jc w:val="left"/>
+        <w:rPr/>
+      </w:pPr>
+      <w:r>
+        <w:rPr>
+          <w:rtl w:val="0"/>
+        </w:rPr>
+        <w:t xml:space="preserve">employee_pk: Klucz główny dla identyfikatora pracownika (employeekey).</w:t>
+      </w:r>
+    </w:p>
+    <w:p>
+      <w:pPr>
+        <w:ind w:left="0" w:firstLine="0"/>
+        <w:jc w:val="left"/>
+        <w:rPr/>
+      </w:pPr>
+      <w:r>
+        <w:rPr>
+          <w:rtl w:val="0"/>
+        </w:rPr>
+        <w:t xml:space="preserve">employee_email_un: Zapewnia unikalność adresów e-mail pracowników.</w:t>
+      </w:r>
+    </w:p>
+    <w:p>
+      <w:pPr>
+        <w:ind w:left="0" w:firstLine="0"/>
+        <w:jc w:val="left"/>
+        <w:rPr/>
+      </w:pPr>
+      <w:r>
+        <w:rPr>
+          <w:rtl w:val="0"/>
+        </w:rPr>
+      </w:r>
+    </w:p>
+    <w:p>
+      <w:pPr>
+        <w:ind w:left="0" w:firstLine="0"/>
+        <w:jc w:val="left"/>
+        <w:rPr>
+          <w:b w:val="1"/>
+        </w:rPr>
+      </w:pPr>
+      <w:r>
+        <w:rPr>
+          <w:b w:val="1"/>
+          <w:rtl w:val="0"/>
+        </w:rPr>
+        <w:t xml:space="preserve">Orderdetail:</w:t>
+      </w:r>
+    </w:p>
+    <w:p>
+      <w:pPr>
+        <w:ind w:left="0" w:firstLine="0"/>
+        <w:jc w:val="left"/>
+        <w:rPr/>
+      </w:pPr>
+      <w:r>
+        <w:rPr>
+          <w:rtl w:val="0"/>
+        </w:rPr>
+        <w:t xml:space="preserve">Klucz główny dla identyfikatora szczegółu zamówienia (orderdetailkey, orderkey).</w:t>
+      </w:r>
+    </w:p>
+    <w:p>
+      <w:pPr>
+        <w:ind w:left="0" w:firstLine="0"/>
+        <w:jc w:val="left"/>
+        <w:rPr/>
+      </w:pPr>
+      <w:r>
+        <w:rPr>
+          <w:rtl w:val="0"/>
+        </w:rPr>
+        <w:t xml:space="preserve">Klucz obcy do kolumny orderkey - powiązanie ze szczegółami zamówienia.</w:t>
+      </w:r>
+    </w:p>
+    <w:p>
+      <w:pPr>
+        <w:ind w:left="0" w:firstLine="0"/>
+        <w:jc w:val="left"/>
+        <w:rPr/>
+      </w:pPr>
+      <w:r>
+        <w:rPr>
+          <w:rtl w:val="0"/>
+        </w:rPr>
+      </w:r>
+    </w:p>
+    <w:p>
+      <w:pPr>
+        <w:ind w:left="0" w:firstLine="0"/>
+        <w:jc w:val="left"/>
+        <w:rPr>
+          <w:b w:val="1"/>
+        </w:rPr>
+      </w:pPr>
+      <w:r>
+        <w:rPr>
+          <w:b w:val="1"/>
+          <w:rtl w:val="0"/>
+        </w:rPr>
+        <w:t xml:space="preserve">Orderdetail_product_fk:</w:t>
+      </w:r>
+    </w:p>
+    <w:p>
+      <w:pPr>
+        <w:ind w:left="0" w:firstLine="0"/>
+        <w:jc w:val="left"/>
+        <w:rPr/>
+      </w:pPr>
+      <w:r>
+        <w:rPr>
+          <w:rtl w:val="0"/>
+        </w:rPr>
+        <w:t xml:space="preserve">Klucz główny dla identyfikatora (productkey, orderdetailkey, od_oh_orderkey).</w:t>
+      </w:r>
+    </w:p>
+    <w:p>
+      <w:pPr>
+        <w:ind w:left="0" w:firstLine="0"/>
+        <w:jc w:val="left"/>
+        <w:rPr/>
+      </w:pPr>
+      <w:r>
+        <w:rPr>
+          <w:rtl w:val="0"/>
+        </w:rPr>
+      </w:r>
+    </w:p>
+    <w:p>
+      <w:pPr>
+        <w:ind w:left="0" w:firstLine="0"/>
+        <w:jc w:val="left"/>
+        <w:rPr/>
+      </w:pPr>
+      <w:r>
+        <w:br w:type="page"/>
+      </w:r>
+      <w:r>
+        <w:rPr>
+          <w:rtl w:val="0"/>
+        </w:rPr>
+      </w:r>
+    </w:p>
+    <w:p>
+      <w:pPr>
+        <w:ind w:left="0" w:firstLine="0"/>
+        <w:jc w:val="left"/>
+        <w:rPr>
+          <w:b w:val="1"/>
+        </w:rPr>
+      </w:pPr>
+      <w:r>
+        <w:rPr>
+          <w:b w:val="1"/>
+          <w:rtl w:val="0"/>
+        </w:rPr>
+        <w:t xml:space="preserve">Orderheader:</w:t>
+      </w:r>
+    </w:p>
+    <w:p>
+      <w:pPr>
+        <w:ind w:left="0" w:firstLine="0"/>
+        <w:jc w:val="left"/>
+        <w:rPr/>
+      </w:pPr>
+      <w:r>
+        <w:rPr>
+          <w:rtl w:val="0"/>
+        </w:rPr>
+        <w:t xml:space="preserve">orderheader_pk: Klucz główny dla identyfikatora zamówienia (orderkey).</w:t>
+      </w:r>
+    </w:p>
+    <w:p>
+      <w:pPr>
+        <w:ind w:left="0" w:firstLine="0"/>
+        <w:jc w:val="left"/>
+        <w:rPr/>
+      </w:pPr>
+      <w:r>
+        <w:rPr>
+          <w:rtl w:val="0"/>
+        </w:rPr>
+        <w:t xml:space="preserve">Klucz obcy do kolumny countrykey - powiązanie z krajem.</w:t>
+      </w:r>
+    </w:p>
+    <w:p>
+      <w:pPr>
+        <w:ind w:left="0" w:firstLine="0"/>
+        <w:jc w:val="left"/>
+        <w:rPr/>
+      </w:pPr>
+      <w:r>
+        <w:rPr>
+          <w:rtl w:val="0"/>
+        </w:rPr>
+        <w:t xml:space="preserve">Klucz obcy do kolumny customerkey - powiązanie z klientem.</w:t>
+      </w:r>
+    </w:p>
+    <w:p>
+      <w:pPr>
+        <w:ind w:left="0" w:firstLine="0"/>
+        <w:jc w:val="left"/>
+        <w:rPr/>
+      </w:pPr>
+      <w:r>
+        <w:rPr>
+          <w:rtl w:val="0"/>
+        </w:rPr>
+        <w:t xml:space="preserve">Klucz obcy do kolumny deliverymethodkey - powiązanie z metodą dostawy.</w:t>
+      </w:r>
+    </w:p>
+    <w:p>
+      <w:pPr>
+        <w:ind w:left="0" w:firstLine="0"/>
+        <w:jc w:val="left"/>
+        <w:rPr/>
+      </w:pPr>
+      <w:r>
+        <w:rPr>
+          <w:rtl w:val="0"/>
+        </w:rPr>
+        <w:t xml:space="preserve">Klucz obcy do kolumny orderstatuskey - powiązanie ze statusem zamówienia.</w:t>
+      </w:r>
+    </w:p>
+    <w:p>
+      <w:pPr>
+        <w:ind w:left="0" w:firstLine="0"/>
+        <w:jc w:val="left"/>
+        <w:rPr/>
+      </w:pPr>
+      <w:r>
+        <w:rPr>
+          <w:rtl w:val="0"/>
+        </w:rPr>
+        <w:t xml:space="preserve">Klucz obcy do kolumny paymentmethodkey - powiązanie z metodą płatności.</w:t>
+      </w:r>
+    </w:p>
+    <w:p>
+      <w:pPr>
+        <w:ind w:left="0" w:firstLine="0"/>
+        <w:jc w:val="left"/>
+        <w:rPr/>
+      </w:pPr>
+      <w:r>
+        <w:rPr>
+          <w:rtl w:val="0"/>
+        </w:rPr>
+      </w:r>
+    </w:p>
+    <w:p>
+      <w:pPr>
+        <w:ind w:left="0" w:firstLine="0"/>
+        <w:jc w:val="left"/>
+        <w:rPr>
+          <w:b w:val="1"/>
+        </w:rPr>
+      </w:pPr>
+      <w:r>
+        <w:rPr>
+          <w:b w:val="1"/>
+          <w:rtl w:val="0"/>
+        </w:rPr>
+        <w:t xml:space="preserve">Orderstatus:</w:t>
+      </w:r>
+    </w:p>
+    <w:p>
+      <w:pPr>
+        <w:ind w:left="0" w:firstLine="0"/>
+        <w:jc w:val="left"/>
+        <w:rPr/>
+      </w:pPr>
+      <w:r>
+        <w:rPr>
+          <w:rtl w:val="0"/>
+        </w:rPr>
+        <w:t xml:space="preserve">orderstatus_pk: Klucz główny dla identyfikatora statusu zamówienia (orderstatuskey).</w:t>
+      </w:r>
+    </w:p>
+    <w:p>
+      <w:pPr>
+        <w:ind w:left="0" w:firstLine="0"/>
+        <w:jc w:val="left"/>
+        <w:rPr/>
+      </w:pPr>
+      <w:r>
+        <w:rPr>
+          <w:rtl w:val="0"/>
+        </w:rPr>
+        <w:t xml:space="preserve">orderstatus_name_un: Zapewnia unikalność nazw statusów zamówień.</w:t>
+      </w:r>
+    </w:p>
+    <w:p>
+      <w:pPr>
+        <w:ind w:left="0" w:firstLine="0"/>
+        <w:jc w:val="left"/>
+        <w:rPr/>
+      </w:pPr>
+      <w:r>
+        <w:rPr>
+          <w:rtl w:val="0"/>
+        </w:rPr>
+      </w:r>
+    </w:p>
+    <w:p>
+      <w:pPr>
+        <w:ind w:left="0" w:firstLine="0"/>
+        <w:jc w:val="left"/>
+        <w:rPr>
+          <w:b w:val="1"/>
+        </w:rPr>
+      </w:pPr>
+      <w:r>
+        <w:rPr>
+          <w:b w:val="1"/>
+          <w:rtl w:val="0"/>
+        </w:rPr>
+        <w:t xml:space="preserve">Paymentmethod:</w:t>
+      </w:r>
+    </w:p>
+    <w:p>
+      <w:pPr>
+        <w:ind w:left="0" w:firstLine="0"/>
+        <w:jc w:val="left"/>
+        <w:rPr/>
+      </w:pPr>
+      <w:r>
+        <w:rPr>
+          <w:rtl w:val="0"/>
+        </w:rPr>
+        <w:t xml:space="preserve">paymentmethod_pk: Klucz główny dla identyfikatora metody płatności (paymentmethodkey).</w:t>
+      </w:r>
+    </w:p>
+    <w:p>
+      <w:pPr>
+        <w:ind w:left="0" w:firstLine="0"/>
+        <w:jc w:val="left"/>
+        <w:rPr/>
+      </w:pPr>
+      <w:r>
+        <w:rPr>
+          <w:rtl w:val="0"/>
+        </w:rPr>
+        <w:t xml:space="preserve">paymentmethod_name_un: Zapewnia unikalność nazw metod płatności.</w:t>
+      </w:r>
+    </w:p>
+    <w:p>
+      <w:pPr>
+        <w:ind w:left="0" w:firstLine="0"/>
+        <w:jc w:val="left"/>
+        <w:rPr/>
+      </w:pPr>
+      <w:r>
+        <w:rPr>
+          <w:rtl w:val="0"/>
+        </w:rPr>
+      </w:r>
+    </w:p>
+    <w:p>
+      <w:pPr>
+        <w:ind w:left="0" w:firstLine="0"/>
+        <w:jc w:val="left"/>
+        <w:rPr>
+          <w:b w:val="1"/>
+        </w:rPr>
+      </w:pPr>
+      <w:r>
+        <w:rPr>
+          <w:b w:val="1"/>
+          <w:rtl w:val="0"/>
+        </w:rPr>
+        <w:t xml:space="preserve">Product:</w:t>
+      </w:r>
+    </w:p>
+    <w:p>
+      <w:pPr>
+        <w:ind w:left="0" w:firstLine="0"/>
+        <w:jc w:val="left"/>
+        <w:rPr/>
+      </w:pPr>
+      <w:r>
+        <w:rPr>
+          <w:rtl w:val="0"/>
+        </w:rPr>
+        <w:t xml:space="preserve">product_pk: Klucz główny dla identyfikatora produktu (productkey).</w:t>
+      </w:r>
+    </w:p>
+    <w:p>
+      <w:pPr>
+        <w:ind w:left="0" w:firstLine="0"/>
+        <w:jc w:val="left"/>
+        <w:rPr/>
+      </w:pPr>
+      <w:r>
+        <w:rPr>
+          <w:rtl w:val="0"/>
+        </w:rPr>
+        <w:t xml:space="preserve">product_code_un: Zapewnia unikalność kodów produktów.</w:t>
+      </w:r>
+    </w:p>
+    <w:p>
+      <w:pPr>
+        <w:ind w:left="0" w:firstLine="0"/>
+        <w:jc w:val="left"/>
+        <w:rPr/>
+      </w:pPr>
+      <w:r>
+        <w:rPr>
+          <w:rtl w:val="0"/>
+        </w:rPr>
+        <w:t xml:space="preserve">product_name_un: Zapewnia unikalność nazw produktów.</w:t>
+      </w:r>
+    </w:p>
+    <w:p>
+      <w:pPr>
+        <w:ind w:left="0" w:firstLine="0"/>
+        <w:jc w:val="left"/>
+        <w:rPr/>
+      </w:pPr>
+      <w:r>
+        <w:rPr>
+          <w:rtl w:val="0"/>
+        </w:rPr>
+      </w:r>
+    </w:p>
+    <w:p>
+      <w:pPr>
+        <w:ind w:left="0" w:firstLine="0"/>
+        <w:jc w:val="left"/>
+        <w:rPr>
+          <w:b w:val="1"/>
+        </w:rPr>
+      </w:pPr>
+      <w:r>
+        <w:rPr>
+          <w:b w:val="1"/>
+          <w:rtl w:val="0"/>
+        </w:rPr>
+        <w:t xml:space="preserve">Productcategory:</w:t>
+      </w:r>
+    </w:p>
+    <w:p>
+      <w:pPr>
+        <w:ind w:left="0" w:firstLine="0"/>
+        <w:jc w:val="left"/>
+        <w:rPr/>
+      </w:pPr>
+      <w:r>
+        <w:rPr>
+          <w:rtl w:val="0"/>
+        </w:rPr>
+        <w:t xml:space="preserve">productcategory_pk: Klucz główny dla identyfikatora kategorii produktu (productcategorykey).</w:t>
+      </w:r>
+    </w:p>
+    <w:p>
+      <w:pPr>
+        <w:ind w:left="0" w:firstLine="0"/>
+        <w:jc w:val="left"/>
+        <w:rPr/>
+      </w:pPr>
+      <w:r>
+        <w:rPr>
+          <w:rtl w:val="0"/>
+        </w:rPr>
+        <w:t xml:space="preserve">productcategory_name_un: Zapewnia unikalność nazw kategorii produktów.</w:t>
+      </w:r>
+    </w:p>
+    <w:p>
+      <w:pPr>
+        <w:ind w:left="0" w:firstLine="0"/>
+        <w:jc w:val="left"/>
+        <w:rPr/>
+      </w:pPr>
+      <w:r>
+        <w:rPr>
+          <w:rtl w:val="0"/>
+        </w:rPr>
+      </w:r>
+    </w:p>
+    <w:p>
+      <w:pPr>
+        <w:ind w:left="0" w:firstLine="0"/>
+        <w:jc w:val="left"/>
+        <w:rPr>
+          <w:b w:val="1"/>
+        </w:rPr>
+      </w:pPr>
+      <w:r>
+        <w:rPr>
+          <w:b w:val="1"/>
+          <w:rtl w:val="0"/>
+        </w:rPr>
+        <w:t xml:space="preserve">Productsubcategory:</w:t>
+      </w:r>
+    </w:p>
+    <w:p>
+      <w:pPr>
+        <w:ind w:left="0" w:firstLine="0"/>
+        <w:jc w:val="left"/>
+        <w:rPr/>
+      </w:pPr>
+      <w:r>
+        <w:rPr>
+          <w:rtl w:val="0"/>
+        </w:rPr>
+        <w:t xml:space="preserve">productsubcategory_pk: Klucz główny dla identyfikatora podkategorii produktu (productsubcategorykey).</w:t>
+      </w:r>
+    </w:p>
+    <w:p>
+      <w:pPr>
+        <w:ind w:left="0" w:firstLine="0"/>
+        <w:jc w:val="left"/>
+        <w:rPr/>
+      </w:pPr>
+      <w:r>
+        <w:rPr>
+          <w:rtl w:val="0"/>
+        </w:rPr>
+        <w:t xml:space="preserve">productsubcategory_name_un: Zapewnia unikalność nazw podkategorii produktów.</w:t>
+      </w:r>
+    </w:p>
+    <w:p>
+      <w:pPr>
+        <w:ind w:left="0" w:firstLine="0"/>
+        <w:jc w:val="left"/>
+        <w:rPr/>
+      </w:pPr>
+      <w:r>
+        <w:rPr>
+          <w:rtl w:val="0"/>
+        </w:rPr>
+      </w:r>
+    </w:p>
+    <w:p>
+      <w:pPr>
+        <w:ind w:left="0" w:firstLine="0"/>
+        <w:jc w:val="left"/>
+        <w:rPr>
+          <w:b w:val="1"/>
+        </w:rPr>
+      </w:pPr>
+      <w:r>
+        <w:rPr>
+          <w:b w:val="1"/>
+          <w:rtl w:val="0"/>
+        </w:rPr>
+        <w:t xml:space="preserve">Question:</w:t>
+      </w:r>
+    </w:p>
+    <w:p>
+      <w:pPr>
+        <w:ind w:left="0" w:firstLine="0"/>
+        <w:jc w:val="left"/>
+        <w:rPr/>
+      </w:pPr>
+      <w:r>
+        <w:rPr>
+          <w:rtl w:val="0"/>
+        </w:rPr>
+        <w:t xml:space="preserve">question_pk: Klucz główny dla identyfikatora pytania (questionkey).</w:t>
+      </w:r>
+    </w:p>
+    <w:p>
+      <w:pPr>
+        <w:ind w:left="0" w:firstLine="0"/>
+        <w:jc w:val="left"/>
+        <w:rPr/>
+      </w:pPr>
+      <w:r>
+        <w:rPr>
+          <w:rtl w:val="0"/>
+        </w:rPr>
+      </w:r>
+    </w:p>
+    <w:p>
+      <w:pPr>
+        <w:ind w:left="0" w:firstLine="0"/>
+        <w:jc w:val="left"/>
+        <w:rPr>
+          <w:b w:val="1"/>
+        </w:rPr>
+      </w:pPr>
+      <w:r>
+        <w:rPr>
+          <w:b w:val="1"/>
+          <w:rtl w:val="0"/>
+        </w:rPr>
+        <w:t xml:space="preserve">Refund:</w:t>
+      </w:r>
+    </w:p>
+    <w:p>
+      <w:pPr>
+        <w:ind w:left="0" w:firstLine="0"/>
+        <w:jc w:val="left"/>
+        <w:rPr/>
+      </w:pPr>
+      <w:r>
+        <w:rPr>
+          <w:rtl w:val="0"/>
+        </w:rPr>
+        <w:t xml:space="preserve">refund_pk: Klucz główny dla identyfikatora zwrotu (refundkey).</w:t>
+      </w:r>
+    </w:p>
+    <w:p>
+      <w:pPr>
+        <w:ind w:left="0" w:firstLine="0"/>
+        <w:jc w:val="left"/>
+        <w:rPr/>
+      </w:pPr>
+      <w:r>
+        <w:rPr>
+          <w:rtl w:val="0"/>
+        </w:rPr>
+      </w:r>
+    </w:p>
+    <w:p>
+      <w:pPr>
+        <w:ind w:left="0" w:firstLine="0"/>
+        <w:jc w:val="left"/>
+        <w:rPr>
+          <w:b w:val="1"/>
+        </w:rPr>
+      </w:pPr>
+      <w:r>
+        <w:rPr>
+          <w:b w:val="1"/>
+          <w:rtl w:val="0"/>
+        </w:rPr>
+        <w:t xml:space="preserve">Salereport:</w:t>
+      </w:r>
+    </w:p>
+    <w:p>
+      <w:pPr>
+        <w:ind w:left="0" w:firstLine="0"/>
+        <w:jc w:val="left"/>
+        <w:rPr/>
+      </w:pPr>
+      <w:r>
+        <w:rPr>
+          <w:rtl w:val="0"/>
+        </w:rPr>
+        <w:t xml:space="preserve">salereport_pk: Klucz główny dla identyfikatora raportu sprzedaży (salereportkey).</w:t>
+      </w:r>
+    </w:p>
+    <w:p>
+      <w:pPr>
+        <w:ind w:left="0" w:firstLine="0"/>
+        <w:jc w:val="left"/>
+        <w:rPr/>
+      </w:pPr>
+      <w:r>
+        <w:rPr>
+          <w:rtl w:val="0"/>
+        </w:rPr>
+      </w:r>
+    </w:p>
+    <w:p>
+      <w:pPr>
+        <w:ind w:left="0" w:firstLine="0"/>
+        <w:jc w:val="left"/>
+        <w:rPr>
+          <w:b w:val="1"/>
+        </w:rPr>
+      </w:pPr>
+      <w:r>
+        <w:rPr>
+          <w:b w:val="1"/>
+          <w:rtl w:val="0"/>
+        </w:rPr>
+        <w:t xml:space="preserve">Salespoint:</w:t>
+      </w:r>
+    </w:p>
+    <w:p>
+      <w:pPr>
+        <w:ind w:left="0" w:firstLine="0"/>
+        <w:jc w:val="left"/>
+        <w:rPr/>
+      </w:pPr>
+      <w:r>
+        <w:rPr>
+          <w:rtl w:val="0"/>
+        </w:rPr>
+        <w:t xml:space="preserve">salespoint_pk: Klucz główny dla identyfikatora miejsca sprzedaży (salespointkey).</w:t>
+      </w:r>
+    </w:p>
+    <w:p>
+      <w:pPr>
+        <w:ind w:left="0" w:firstLine="0"/>
+        <w:jc w:val="left"/>
+        <w:rPr/>
+      </w:pPr>
+      <w:r>
+        <w:rPr>
+          <w:rtl w:val="0"/>
+        </w:rPr>
+        <w:t xml:space="preserve">salespoint_address_un: Zapewnia unikalność adresów miejsc sprzedaży.</w:t>
+      </w:r>
+    </w:p>
+    <w:p>
+      <w:pPr>
+        <w:ind w:left="0" w:firstLine="0"/>
+        <w:jc w:val="left"/>
+        <w:rPr/>
+      </w:pPr>
+      <w:r>
+        <w:rPr>
+          <w:rtl w:val="0"/>
+        </w:rPr>
+      </w:r>
+    </w:p>
+    <w:p>
+      <w:pPr>
+        <w:ind w:left="0" w:firstLine="0"/>
+        <w:jc w:val="left"/>
+        <w:rPr/>
+      </w:pPr>
+      <w:r>
+        <w:br w:type="page"/>
+      </w:r>
+      <w:r>
+        <w:rPr>
+          <w:rtl w:val="0"/>
+        </w:rPr>
+      </w:r>
+    </w:p>
+    <w:p>
+      <w:pPr>
+        <w:ind w:left="0" w:firstLine="0"/>
+        <w:jc w:val="left"/>
+        <w:rPr>
+          <w:b w:val="1"/>
+        </w:rPr>
+      </w:pPr>
+      <w:r>
+        <w:rPr>
+          <w:b w:val="1"/>
+          <w:rtl w:val="0"/>
+        </w:rPr>
+        <w:t xml:space="preserve">Salesterritory:</w:t>
+      </w:r>
+    </w:p>
+    <w:p>
+      <w:pPr>
+        <w:ind w:left="0" w:firstLine="0"/>
+        <w:jc w:val="left"/>
+        <w:rPr/>
+      </w:pPr>
+      <w:r>
+        <w:rPr>
+          <w:rtl w:val="0"/>
+        </w:rPr>
+        <w:t xml:space="preserve">salesterritory_pk: Klucz główny dla identyfikatora terytorium sprzedaży (salesterritorykey).</w:t>
+      </w:r>
+    </w:p>
+    <w:p>
+      <w:pPr>
+        <w:ind w:left="0" w:firstLine="0"/>
+        <w:jc w:val="left"/>
+        <w:rPr/>
+      </w:pPr>
+      <w:r>
+        <w:rPr>
+          <w:rtl w:val="0"/>
+        </w:rPr>
+        <w:t xml:space="preserve">salesterritory_name_un: Zapewnia unikalność nazw terytoriów sprzedaży.</w:t>
+      </w:r>
+    </w:p>
+    <w:p>
+      <w:pPr>
+        <w:ind w:left="0" w:firstLine="0"/>
+        <w:jc w:val="left"/>
+        <w:rPr/>
+      </w:pPr>
+      <w:r>
+        <w:rPr>
+          <w:rtl w:val="0"/>
+        </w:rPr>
+      </w:r>
+    </w:p>
+    <w:p>
+      <w:pPr>
+        <w:ind w:left="0" w:firstLine="0"/>
+        <w:jc w:val="left"/>
+        <w:rPr/>
+      </w:pPr>
+      <w:r>
+        <w:rPr>
+          <w:rtl w:val="0"/>
+        </w:rPr>
+      </w:r>
+    </w:p>
+    <w:p>
+      <w:pPr>
+        <w:pStyle w:val="Heading2"/>
+        <w:ind w:firstLine="0"/>
+        <w:jc w:val="left"/>
+        <w:rPr/>
+      </w:pPr>
+      <w:bookmarkStart w:colFirst="0" w:colLast="0" w:name="_heading=h.8wy3gfd7ue8r" w:id="12"/>
+      <w:bookmarkEnd w:id="12"/>
+      <w:r>
+        <w:rPr>
+          <w:rtl w:val="0"/>
+        </w:rPr>
+        <w:t xml:space="preserve">Indeksy</w:t>
+      </w:r>
+      <w:r>
+        <w:rPr>
+          <w:rtl w:val="0"/>
+        </w:rPr>
+      </w:r>
+    </w:p>
+    <w:p>
+      <w:pPr>
+        <w:ind w:left="0" w:firstLine="0"/>
+        <w:jc w:val="left"/>
+        <w:rPr>
+          <w:b w:val="1"/>
+        </w:rPr>
+      </w:pPr>
+      <w:r>
+        <w:rPr>
+          <w:b w:val="1"/>
+          <w:rtl w:val="0"/>
+        </w:rPr>
+        <w:t xml:space="preserve">Customer:</w:t>
+      </w:r>
+    </w:p>
+    <w:p>
+      <w:pPr>
+        <w:ind w:left="0" w:firstLine="0"/>
+        <w:jc w:val="left"/>
+        <w:rPr/>
+      </w:pPr>
+      <w:r>
+        <w:rPr>
+          <w:rtl w:val="0"/>
+        </w:rPr>
+        <w:t xml:space="preserve">customer_uidx: unikatowy index dla identyfikatora i maila klienta (customerkey, email)</w:t>
+      </w:r>
+      <w:r>
+        <w:rPr>
+          <w:rtl w:val="0"/>
+        </w:rPr>
+      </w:r>
+    </w:p>
+    <w:p>
+      <w:pPr>
+        <w:ind w:left="0" w:firstLine="0"/>
+        <w:jc w:val="left"/>
+        <w:rPr/>
+      </w:pPr>
+      <w:r>
+        <w:rPr>
+          <w:rtl w:val="0"/>
+        </w:rPr>
+        <w:t xml:space="preserve">customer_idx: index dla imienia, nazwiska, numeru telefonu, adresu oraz dat (lastname, firstname, phonenumber, address, birthday, creationdate, modification date)</w:t>
+      </w:r>
+    </w:p>
+    <w:p>
+      <w:pPr>
+        <w:ind w:left="0" w:firstLine="0"/>
+        <w:jc w:val="left"/>
+        <w:rPr/>
+      </w:pPr>
+      <w:r>
+        <w:rPr>
+          <w:rtl w:val="0"/>
+        </w:rPr>
+      </w:r>
+    </w:p>
+    <w:p>
+      <w:pPr>
+        <w:ind w:left="0" w:firstLine="0"/>
+        <w:jc w:val="left"/>
+        <w:rPr>
+          <w:b w:val="1"/>
+        </w:rPr>
+      </w:pPr>
+      <w:r>
+        <w:rPr>
+          <w:b w:val="1"/>
+          <w:rtl w:val="0"/>
+        </w:rPr>
+        <w:t xml:space="preserve">OrderHeader:</w:t>
+      </w:r>
+    </w:p>
+    <w:p>
+      <w:pPr>
+        <w:ind w:left="0" w:firstLine="0"/>
+        <w:jc w:val="left"/>
+        <w:rPr/>
+      </w:pPr>
+      <w:r>
+        <w:rPr>
+          <w:rtl w:val="0"/>
+        </w:rPr>
+        <w:t xml:space="preserve">orderheader_uidx: unikatowy index dla identyfikatora zamówienia (orderkey)</w:t>
+      </w:r>
+    </w:p>
+    <w:p>
+      <w:pPr>
+        <w:ind w:left="0" w:firstLine="0"/>
+        <w:jc w:val="left"/>
+        <w:rPr/>
+      </w:pPr>
+      <w:r>
+        <w:rPr>
+          <w:rtl w:val="0"/>
+        </w:rPr>
+        <w:t xml:space="preserve">orderheader_idx: index dla daty zamówienia i dostawy oraz wartości dostawy (orderdate, deliverydate, deliverycost)</w:t>
+      </w:r>
+      <w:r>
+        <w:rPr>
+          <w:rtl w:val="0"/>
+        </w:rPr>
+      </w:r>
+    </w:p>
+    <w:p>
+      <w:pPr>
+        <w:ind w:left="0" w:firstLine="0"/>
+        <w:jc w:val="left"/>
+        <w:rPr/>
+      </w:pPr>
+      <w:r>
+        <w:rPr>
+          <w:rtl w:val="0"/>
+        </w:rPr>
+      </w:r>
+    </w:p>
+    <w:p>
+      <w:pPr>
+        <w:ind w:firstLine="0"/>
+        <w:jc w:val="left"/>
+        <w:rPr>
+          <w:b w:val="1"/>
+        </w:rPr>
+      </w:pPr>
+      <w:r>
+        <w:rPr>
+          <w:b w:val="1"/>
+          <w:rtl w:val="0"/>
+        </w:rPr>
+        <w:t xml:space="preserve">OrderDetail:</w:t>
+      </w:r>
+    </w:p>
+    <w:p>
+      <w:pPr>
+        <w:ind w:firstLine="0"/>
+        <w:jc w:val="left"/>
+        <w:rPr/>
+      </w:pPr>
+      <w:r>
+        <w:rPr>
+          <w:rtl w:val="0"/>
+        </w:rPr>
+        <w:t xml:space="preserve">orderdetail_uidx: unikatowy index dla identyfikatora szczegółu zamówienia i zwrotu (orderdetailkey, refundkey)</w:t>
+      </w:r>
+    </w:p>
+    <w:p>
+      <w:pPr>
+        <w:ind w:firstLine="0"/>
+        <w:jc w:val="left"/>
+        <w:rPr/>
+      </w:pPr>
+      <w:r>
+        <w:rPr>
+          <w:rtl w:val="0"/>
+        </w:rPr>
+        <w:t xml:space="preserve">orderdetail_idx: index dla iloci produktu, ceny produktu, kwoty transakcji, kwoty rabatu, procenta rabatu (transactionprice, catalogprice, discountamount, discountpercentage, quantity)</w:t>
+      </w:r>
+    </w:p>
+    <w:p>
+      <w:pPr>
+        <w:ind w:left="0" w:firstLine="0"/>
+        <w:jc w:val="left"/>
+        <w:rPr/>
+      </w:pPr>
+      <w:r>
+        <w:rPr>
+          <w:rtl w:val="0"/>
+        </w:rPr>
+      </w:r>
+    </w:p>
+    <w:p>
+      <w:pPr>
+        <w:ind w:firstLine="0"/>
+        <w:jc w:val="left"/>
+        <w:rPr>
+          <w:b w:val="1"/>
+        </w:rPr>
+      </w:pPr>
+      <w:r>
+        <w:rPr>
+          <w:b w:val="1"/>
+          <w:rtl w:val="0"/>
+        </w:rPr>
+        <w:t xml:space="preserve">SalesPoint:</w:t>
+      </w:r>
+    </w:p>
+    <w:p>
+      <w:pPr>
+        <w:ind w:firstLine="0"/>
+        <w:jc w:val="left"/>
+        <w:rPr/>
+      </w:pPr>
+      <w:r>
+        <w:rPr>
+          <w:rtl w:val="0"/>
+        </w:rPr>
+        <w:t xml:space="preserve">salespoint</w:t>
+      </w:r>
+      <w:r>
+        <w:rPr>
+          <w:rtl w:val="0"/>
+        </w:rPr>
+        <w:t xml:space="preserve">_uidx: unikatowy index dla identyfikatora i adresu punktu sprzedaży (salespointkey, address)</w:t>
+      </w:r>
+    </w:p>
+    <w:p>
+      <w:pPr>
+        <w:ind w:firstLine="0"/>
+        <w:jc w:val="left"/>
+        <w:rPr/>
+      </w:pPr>
+      <w:r>
+        <w:rPr>
+          <w:rtl w:val="0"/>
+        </w:rPr>
+        <w:t xml:space="preserve">salespoint_idx: index dla numeru telefonu i daty modyfikacji (contactnumber, modificationdate)</w:t>
+      </w:r>
+    </w:p>
+    <w:p>
+      <w:pPr>
+        <w:ind w:left="0" w:firstLine="0"/>
+        <w:jc w:val="left"/>
+        <w:rPr/>
+      </w:pPr>
+      <w:r>
+        <w:rPr>
+          <w:rtl w:val="0"/>
+        </w:rPr>
+      </w:r>
+    </w:p>
+    <w:p>
+      <w:pPr>
+        <w:ind w:left="0" w:firstLine="0"/>
+        <w:jc w:val="left"/>
+        <w:rPr/>
+      </w:pPr>
+      <w:r>
+        <w:rPr>
+          <w:rtl w:val="0"/>
+        </w:rPr>
+      </w:r>
+    </w:p>
+    <w:p>
+      <w:pPr>
         <w:pStyle w:val="Heading1"/>
         <w:ind w:left="0" w:firstLine="0"/>
         <w:rPr/>
       </w:pPr>
-      <w:sdt>
-        <w:sdtPr>
-          <w:tag w:val="goog_rdk_32"/>
-        </w:sdtPr>
-        <w:sdtContent>
-          <w:commentRangeStart w:id="7"/>
-        </w:sdtContent>
-      </w:sdt>
+      <w:r>
+        <w:br w:type="page"/>
+      </w:r>
+      <w:r>
+        <w:rPr>
+          <w:rtl w:val="0"/>
+        </w:rPr>
+      </w:r>
+    </w:p>
+    <w:p>
+      <w:pPr>
+        <w:pStyle w:val="Heading1"/>
+        <w:ind w:left="0" w:firstLine="0"/>
+        <w:rPr/>
+      </w:pPr>
       <w:r>
         <w:rPr>
           <w:rtl w:val="0"/>
         </w:rPr>
         <w:t xml:space="preserve">Rozdział 7. Kod SQL – tworzenie bazy danych</w:t>
       </w:r>
-      <w:commentRangeEnd w:id="7"/>
-      <w:r>
-        <w:commentReference w:id="7"/>
-      </w:r>
-      <w:r>
-        <w:rPr>
-          <w:rtl w:val="0"/>
-        </w:rPr>
-      </w:r>
-    </w:p>
-    <w:p>
-      <w:pPr>
-        <w:ind w:firstLine="284"/>
-        <w:rPr/>
-      </w:pPr>
-      <w:r>
-        <w:rPr>
-          <w:rtl w:val="0"/>
-        </w:rPr>
-        <w:t xml:space="preserve">Przedstaw instrukcje do tworzenia poszczególnych tabel bazy danych.</w:t>
-      </w:r>
-    </w:p>
-    <w:p>
-      <w:pPr>
-        <w:ind w:firstLine="284"/>
-        <w:rPr/>
-      </w:pPr>
-      <w:r>
-        <w:rPr>
-          <w:rtl w:val="0"/>
-        </w:rPr>
-        <w:t xml:space="preserve">Przedstaw instrukcje do tworzenia więzów integralności zarówno na poziomie poszczególnych kolumn jak i całych tabel.</w:t>
-      </w:r>
-    </w:p>
-    <w:p>
-      <w:pPr>
-        <w:ind w:firstLine="284"/>
-        <w:rPr/>
-      </w:pPr>
-      <w:r>
-        <w:rPr>
-          <w:rtl w:val="0"/>
-        </w:rPr>
-        <w:t xml:space="preserve">Przedstaw instrukcje do tworzenia związków między tabelami.</w:t>
-      </w:r>
-    </w:p>
-    <w:p>
-      <w:pPr>
-        <w:ind w:firstLine="284"/>
-        <w:rPr/>
-      </w:pPr>
-      <w:r>
-        <w:rPr>
-          <w:rtl w:val="0"/>
-        </w:rPr>
-        <w:t xml:space="preserve">Przedstaw instrukcje do tworzenia indeksów dla poszczególnych tabel.</w:t>
+      <w:r>
+        <w:rPr>
+          <w:rtl w:val="0"/>
+        </w:rPr>
       </w:r>
     </w:p>
     <w:p>
@@ -41961,16 +43996,16 @@
           <wp:inline distB="0" distT="0" distL="0" distR="0">
             <wp:extent cx="3526129" cy="1626118"/>
             <wp:effectExtent b="0" l="0" r="0" t="0"/>
-            <wp:docPr descr="C:\Users\Marcel\Desktop\Obraz1poprawka.png" id="6" name="image3.png"/>
+            <wp:docPr descr="C:\Users\Marcel\Desktop\Obraz1poprawka.png" id="6" name="image2.png"/>
             <a:graphic>
               <a:graphicData uri="http://schemas.openxmlformats.org/drawingml/2006/picture">
                 <pic:pic>
                   <pic:nvPicPr>
-                    <pic:cNvPr descr="C:\Users\Marcel\Desktop\Obraz1poprawka.png" id="0" name="image3.png"/>
+                    <pic:cNvPr descr="C:\Users\Marcel\Desktop\Obraz1poprawka.png" id="0" name="image2.png"/>
                     <pic:cNvPicPr preferRelativeResize="0"/>
                   </pic:nvPicPr>
                   <pic:blipFill>
-                    <a:blip r:embed="rId9"/>
+                    <a:blip r:embed="rId7"/>
                     <a:srcRect b="0" l="0" r="0" t="0"/>
                     <a:stretch>
                       <a:fillRect/>
@@ -42075,16 +44110,16 @@
                 <wp:extent cx="7580630" cy="997585"/>
                 <wp:effectExtent b="0" l="0" r="0" t="0"/>
                 <wp:wrapSquare wrapText="bothSides" distB="0" distT="0" distL="114300" distR="114300"/>
-                <wp:docPr id="2" name="image7.png"/>
+                <wp:docPr id="2" name="image6.png"/>
                 <a:graphic>
                   <a:graphicData uri="http://schemas.openxmlformats.org/drawingml/2006/picture">
                     <pic:pic>
                       <pic:nvPicPr>
-                        <pic:cNvPr id="0" name="image7.png"/>
+                        <pic:cNvPr id="0" name="image6.png"/>
                         <pic:cNvPicPr preferRelativeResize="0"/>
                       </pic:nvPicPr>
                       <pic:blipFill>
-                        <a:blip r:embed="rId18"/>
+                        <a:blip r:embed="rId16"/>
                         <a:srcRect/>
                         <a:stretch>
                           <a:fillRect/>
@@ -42296,432 +44331,6 @@
     </w:sectPr>
   </w:body>
 </w:document>
-</file>
-
-<file path=word/comments.xml><?xml version="1.0" encoding="utf-8"?>
-<w:comments xmlns:mc="http://schemas.openxmlformats.org/markup-compatibility/2006" xmlns:o="urn:schemas-microsoft-com:office:office" xmlns:r="http://schemas.openxmlformats.org/officeDocument/2006/relationships" xmlns:m="http://schemas.openxmlformats.org/officeDocument/2006/math" xmlns:v="urn:schemas-microsoft-com:vml" xmlns:wp="http://schemas.openxmlformats.org/drawingml/2006/wordprocessingDrawing" xmlns:w10="urn:schemas-microsoft-com:office:word" xmlns:w="http://schemas.openxmlformats.org/wordprocessingml/2006/main" xmlns:wne="http://schemas.microsoft.com/office/word/2006/wordml" xmlns:sl="http://schemas.openxmlformats.org/schemaLibrary/2006/main" xmlns:a="http://schemas.openxmlformats.org/drawingml/2006/main" xmlns:pic="http://schemas.openxmlformats.org/drawingml/2006/picture" xmlns:c="http://schemas.openxmlformats.org/drawingml/2006/chart" xmlns:lc="http://schemas.openxmlformats.org/drawingml/2006/lockedCanvas" xmlns:dgm="http://schemas.openxmlformats.org/drawingml/2006/diagram" xmlns:wps="http://schemas.microsoft.com/office/word/2010/wordprocessingShape" xmlns:wpg="http://schemas.microsoft.com/office/word/2010/wordprocessingGroup" xmlns:w14="http://schemas.microsoft.com/office/word/2010/wordml" xmlns:w15="http://schemas.microsoft.com/office/word/2012/wordml">
-  <w:comment w:author="Karol" w:id="0" w:date="2024-01-11T17:58:43Z">
-    <w:p>
-      <w:pPr>
-        <w:keepNext w:val="0"/>
-        <w:keepLines w:val="0"/>
-        <w:pageBreakBefore w:val="0"/>
-        <w:widowControl w:val="0"/>
-        <w:pBdr>
-          <w:top w:space="0" w:sz="0" w:val="nil"/>
-          <w:left w:space="0" w:sz="0" w:val="nil"/>
-          <w:bottom w:space="0" w:sz="0" w:val="nil"/>
-          <w:right w:space="0" w:sz="0" w:val="nil"/>
-          <w:between w:space="0" w:sz="0" w:val="nil"/>
-        </w:pBdr>
-        <w:shd w:fill="auto" w:val="clear"/>
-        <w:spacing w:after="0" w:before="0" w:line="240" w:lineRule="auto"/>
-        <w:ind w:left="0" w:right="0" w:firstLine="0"/>
-        <w:jc w:val="left"/>
-        <w:rPr>
-          <w:rFonts w:ascii="Arial" w:cs="Arial" w:eastAsia="Arial" w:hAnsi="Arial"/>
-          <w:b w:val="0"/>
-          <w:i w:val="0"/>
-          <w:smallCaps w:val="0"/>
-          <w:strike w:val="0"/>
-          <w:color w:val="000000"/>
-          <w:sz w:val="22"/>
-          <w:szCs w:val="22"/>
-          <w:u w:val="none"/>
-          <w:shd w:fill="auto" w:val="clear"/>
-          <w:vertAlign w:val="baseline"/>
-        </w:rPr>
-      </w:pPr>
-      <w:r>
-        <w:rPr>
-          <w:rFonts w:ascii="Arial" w:cs="Arial" w:eastAsia="Arial" w:hAnsi="Arial"/>
-          <w:b w:val="0"/>
-          <w:i w:val="0"/>
-          <w:smallCaps w:val="0"/>
-          <w:strike w:val="0"/>
-          <w:color w:val="000000"/>
-          <w:sz w:val="22"/>
-          <w:szCs w:val="22"/>
-          <w:u w:val="none"/>
-          <w:shd w:fill="auto" w:val="clear"/>
-          <w:vertAlign w:val="baseline"/>
-          <w:rtl w:val="0"/>
-        </w:rPr>
-        <w:t xml:space="preserve">Troche zmienilem te baze tak zebysmy mieli jakies relacje nie obowiazkowe nw czy to jest dobrze ale nic wiecej nie wymysle. Jeszcze mozna z indeksami cos pokminic jak cos wiecie to piszcie moge je latwo dodac</w:t>
-      </w:r>
-    </w:p>
-  </w:comment>
-  <w:comment w:author="Volodymyr Tsukanov" w:id="1" w:date="2024-01-12T10:53:16Z">
-    <w:p>
-      <w:pPr>
-        <w:keepNext w:val="0"/>
-        <w:keepLines w:val="0"/>
-        <w:pageBreakBefore w:val="0"/>
-        <w:widowControl w:val="0"/>
-        <w:pBdr>
-          <w:top w:space="0" w:sz="0" w:val="nil"/>
-          <w:left w:space="0" w:sz="0" w:val="nil"/>
-          <w:bottom w:space="0" w:sz="0" w:val="nil"/>
-          <w:right w:space="0" w:sz="0" w:val="nil"/>
-          <w:between w:space="0" w:sz="0" w:val="nil"/>
-        </w:pBdr>
-        <w:shd w:fill="auto" w:val="clear"/>
-        <w:spacing w:after="0" w:before="0" w:line="240" w:lineRule="auto"/>
-        <w:ind w:left="0" w:right="0" w:firstLine="0"/>
-        <w:jc w:val="left"/>
-        <w:rPr>
-          <w:rFonts w:ascii="Arial" w:cs="Arial" w:eastAsia="Arial" w:hAnsi="Arial"/>
-          <w:b w:val="0"/>
-          <w:i w:val="0"/>
-          <w:smallCaps w:val="0"/>
-          <w:strike w:val="0"/>
-          <w:color w:val="000000"/>
-          <w:sz w:val="22"/>
-          <w:szCs w:val="22"/>
-          <w:u w:val="none"/>
-          <w:shd w:fill="auto" w:val="clear"/>
-          <w:vertAlign w:val="baseline"/>
-        </w:rPr>
-      </w:pPr>
-      <w:r>
-        <w:rPr>
-          <w:rFonts w:ascii="Arial" w:cs="Arial" w:eastAsia="Arial" w:hAnsi="Arial"/>
-          <w:b w:val="0"/>
-          <w:i w:val="0"/>
-          <w:smallCaps w:val="0"/>
-          <w:strike w:val="0"/>
-          <w:color w:val="000000"/>
-          <w:sz w:val="22"/>
-          <w:szCs w:val="22"/>
-          <w:u w:val="none"/>
-          <w:shd w:fill="auto" w:val="clear"/>
-          <w:vertAlign w:val="baseline"/>
-          <w:rtl w:val="0"/>
-        </w:rPr>
-        <w:t xml:space="preserve">Super. Co do indeksów, to myślę że można byłoby ich dodać dla takich atrybutów jak FirstName, LastName, Email, PhoneNumber, PostalCode, OrderDate, DeliveryDate, Code, CatalogPrice, TransactionPrice i dla PrimaryKey. Sugeruję to zrobić wspólnie we wtorek na zajęciach, bo chcę też z tych indeksów nauczyć. I jeszcze proszę dodaj swoją zmodyfikowaną bazę do GitHub-a, możesz to zrobić nawet na web stronie, bez potrzeby instalowania Git-a na swój komputer</w:t>
-      </w:r>
-    </w:p>
-  </w:comment>
-  <w:comment w:author="Karol" w:id="2" w:date="2024-01-12T18:29:37Z">
-    <w:p>
-      <w:pPr>
-        <w:keepNext w:val="0"/>
-        <w:keepLines w:val="0"/>
-        <w:pageBreakBefore w:val="0"/>
-        <w:widowControl w:val="0"/>
-        <w:pBdr>
-          <w:top w:space="0" w:sz="0" w:val="nil"/>
-          <w:left w:space="0" w:sz="0" w:val="nil"/>
-          <w:bottom w:space="0" w:sz="0" w:val="nil"/>
-          <w:right w:space="0" w:sz="0" w:val="nil"/>
-          <w:between w:space="0" w:sz="0" w:val="nil"/>
-        </w:pBdr>
-        <w:shd w:fill="auto" w:val="clear"/>
-        <w:spacing w:after="0" w:before="0" w:line="240" w:lineRule="auto"/>
-        <w:ind w:left="0" w:right="0" w:firstLine="0"/>
-        <w:jc w:val="left"/>
-        <w:rPr>
-          <w:rFonts w:ascii="Arial" w:cs="Arial" w:eastAsia="Arial" w:hAnsi="Arial"/>
-          <w:b w:val="0"/>
-          <w:i w:val="0"/>
-          <w:smallCaps w:val="0"/>
-          <w:strike w:val="0"/>
-          <w:color w:val="000000"/>
-          <w:sz w:val="22"/>
-          <w:szCs w:val="22"/>
-          <w:u w:val="none"/>
-          <w:shd w:fill="auto" w:val="clear"/>
-          <w:vertAlign w:val="baseline"/>
-        </w:rPr>
-      </w:pPr>
-      <w:r>
-        <w:rPr>
-          <w:rFonts w:ascii="Arial" w:cs="Arial" w:eastAsia="Arial" w:hAnsi="Arial"/>
-          <w:b w:val="0"/>
-          <w:i w:val="0"/>
-          <w:smallCaps w:val="0"/>
-          <w:strike w:val="0"/>
-          <w:color w:val="000000"/>
-          <w:sz w:val="22"/>
-          <w:szCs w:val="22"/>
-          <w:u w:val="none"/>
-          <w:shd w:fill="auto" w:val="clear"/>
-          <w:vertAlign w:val="baseline"/>
-          <w:rtl w:val="0"/>
-        </w:rPr>
-        <w:t xml:space="preserve">jutro dodam baze</w:t>
-      </w:r>
-    </w:p>
-  </w:comment>
-  <w:comment w:author="Karol" w:id="3" w:date="2024-01-12T18:45:45Z">
-    <w:p>
-      <w:pPr>
-        <w:keepNext w:val="0"/>
-        <w:keepLines w:val="0"/>
-        <w:pageBreakBefore w:val="0"/>
-        <w:widowControl w:val="0"/>
-        <w:pBdr>
-          <w:top w:space="0" w:sz="0" w:val="nil"/>
-          <w:left w:space="0" w:sz="0" w:val="nil"/>
-          <w:bottom w:space="0" w:sz="0" w:val="nil"/>
-          <w:right w:space="0" w:sz="0" w:val="nil"/>
-          <w:between w:space="0" w:sz="0" w:val="nil"/>
-        </w:pBdr>
-        <w:shd w:fill="auto" w:val="clear"/>
-        <w:spacing w:after="0" w:before="0" w:line="240" w:lineRule="auto"/>
-        <w:ind w:left="0" w:right="0" w:firstLine="0"/>
-        <w:jc w:val="left"/>
-        <w:rPr>
-          <w:rFonts w:ascii="Arial" w:cs="Arial" w:eastAsia="Arial" w:hAnsi="Arial"/>
-          <w:b w:val="0"/>
-          <w:i w:val="0"/>
-          <w:smallCaps w:val="0"/>
-          <w:strike w:val="0"/>
-          <w:color w:val="000000"/>
-          <w:sz w:val="22"/>
-          <w:szCs w:val="22"/>
-          <w:u w:val="none"/>
-          <w:shd w:fill="auto" w:val="clear"/>
-          <w:vertAlign w:val="baseline"/>
-        </w:rPr>
-      </w:pPr>
-      <w:r>
-        <w:rPr>
-          <w:rFonts w:ascii="Arial" w:cs="Arial" w:eastAsia="Arial" w:hAnsi="Arial"/>
-          <w:b w:val="0"/>
-          <w:i w:val="0"/>
-          <w:smallCaps w:val="0"/>
-          <w:strike w:val="0"/>
-          <w:color w:val="000000"/>
-          <w:sz w:val="22"/>
-          <w:szCs w:val="22"/>
-          <w:u w:val="none"/>
-          <w:shd w:fill="auto" w:val="clear"/>
-          <w:vertAlign w:val="baseline"/>
-          <w:rtl w:val="0"/>
-        </w:rPr>
-        <w:t xml:space="preserve">branch testdb - bazadanychwpracy.rar</w:t>
-      </w:r>
-    </w:p>
-  </w:comment>
-  <w:comment w:author="Karol" w:id="4" w:date="2024-01-12T18:49:13Z">
-    <w:p>
-      <w:pPr>
-        <w:keepNext w:val="0"/>
-        <w:keepLines w:val="0"/>
-        <w:pageBreakBefore w:val="0"/>
-        <w:widowControl w:val="0"/>
-        <w:pBdr>
-          <w:top w:space="0" w:sz="0" w:val="nil"/>
-          <w:left w:space="0" w:sz="0" w:val="nil"/>
-          <w:bottom w:space="0" w:sz="0" w:val="nil"/>
-          <w:right w:space="0" w:sz="0" w:val="nil"/>
-          <w:between w:space="0" w:sz="0" w:val="nil"/>
-        </w:pBdr>
-        <w:shd w:fill="auto" w:val="clear"/>
-        <w:spacing w:after="0" w:before="0" w:line="240" w:lineRule="auto"/>
-        <w:ind w:left="0" w:right="0" w:firstLine="0"/>
-        <w:jc w:val="left"/>
-        <w:rPr>
-          <w:rFonts w:ascii="Arial" w:cs="Arial" w:eastAsia="Arial" w:hAnsi="Arial"/>
-          <w:b w:val="0"/>
-          <w:i w:val="0"/>
-          <w:smallCaps w:val="0"/>
-          <w:strike w:val="0"/>
-          <w:color w:val="000000"/>
-          <w:sz w:val="22"/>
-          <w:szCs w:val="22"/>
-          <w:u w:val="none"/>
-          <w:shd w:fill="auto" w:val="clear"/>
-          <w:vertAlign w:val="baseline"/>
-        </w:rPr>
-      </w:pPr>
-      <w:r>
-        <w:rPr>
-          <w:rFonts w:ascii="Arial" w:cs="Arial" w:eastAsia="Arial" w:hAnsi="Arial"/>
-          <w:b w:val="0"/>
-          <w:i w:val="0"/>
-          <w:smallCaps w:val="0"/>
-          <w:strike w:val="0"/>
-          <w:color w:val="000000"/>
-          <w:sz w:val="22"/>
-          <w:szCs w:val="22"/>
-          <w:u w:val="none"/>
-          <w:shd w:fill="auto" w:val="clear"/>
-          <w:vertAlign w:val="baseline"/>
-          <w:rtl w:val="0"/>
-        </w:rPr>
-        <w:t xml:space="preserve">jak cos to w tej bazie sa dwie relacyjne tabele i ta 2 jest aktualna</w:t>
-      </w:r>
-    </w:p>
-  </w:comment>
-  <w:comment w:author="Volodymyr Tsukanov" w:id="5" w:date="2024-01-12T20:33:08Z">
-    <w:p>
-      <w:pPr>
-        <w:keepNext w:val="0"/>
-        <w:keepLines w:val="0"/>
-        <w:pageBreakBefore w:val="0"/>
-        <w:widowControl w:val="0"/>
-        <w:pBdr>
-          <w:top w:space="0" w:sz="0" w:val="nil"/>
-          <w:left w:space="0" w:sz="0" w:val="nil"/>
-          <w:bottom w:space="0" w:sz="0" w:val="nil"/>
-          <w:right w:space="0" w:sz="0" w:val="nil"/>
-          <w:between w:space="0" w:sz="0" w:val="nil"/>
-        </w:pBdr>
-        <w:shd w:fill="auto" w:val="clear"/>
-        <w:spacing w:after="0" w:before="0" w:line="240" w:lineRule="auto"/>
-        <w:ind w:left="0" w:right="0" w:firstLine="0"/>
-        <w:jc w:val="left"/>
-        <w:rPr>
-          <w:rFonts w:ascii="Arial" w:cs="Arial" w:eastAsia="Arial" w:hAnsi="Arial"/>
-          <w:b w:val="0"/>
-          <w:i w:val="0"/>
-          <w:smallCaps w:val="0"/>
-          <w:strike w:val="0"/>
-          <w:color w:val="000000"/>
-          <w:sz w:val="22"/>
-          <w:szCs w:val="22"/>
-          <w:u w:val="none"/>
-          <w:shd w:fill="auto" w:val="clear"/>
-          <w:vertAlign w:val="baseline"/>
-        </w:rPr>
-      </w:pPr>
-      <w:r>
-        <w:rPr>
-          <w:rFonts w:ascii="Arial" w:cs="Arial" w:eastAsia="Arial" w:hAnsi="Arial"/>
-          <w:b w:val="0"/>
-          <w:i w:val="0"/>
-          <w:smallCaps w:val="0"/>
-          <w:strike w:val="0"/>
-          <w:color w:val="000000"/>
-          <w:sz w:val="22"/>
-          <w:szCs w:val="22"/>
-          <w:u w:val="none"/>
-          <w:shd w:fill="auto" w:val="clear"/>
-          <w:vertAlign w:val="baseline"/>
-          <w:rtl w:val="0"/>
-        </w:rPr>
-        <w:t xml:space="preserve">Dodałem indeksy, branch test-db/db</w:t>
-      </w:r>
-    </w:p>
-  </w:comment>
-  <w:comment w:author="Volodymyr Tsukanov" w:id="6" w:date="2024-01-12T21:48:20Z">
-    <w:p>
-      <w:pPr>
-        <w:keepNext w:val="0"/>
-        <w:keepLines w:val="0"/>
-        <w:pageBreakBefore w:val="0"/>
-        <w:widowControl w:val="0"/>
-        <w:pBdr>
-          <w:top w:space="0" w:sz="0" w:val="nil"/>
-          <w:left w:space="0" w:sz="0" w:val="nil"/>
-          <w:bottom w:space="0" w:sz="0" w:val="nil"/>
-          <w:right w:space="0" w:sz="0" w:val="nil"/>
-          <w:between w:space="0" w:sz="0" w:val="nil"/>
-        </w:pBdr>
-        <w:shd w:fill="auto" w:val="clear"/>
-        <w:spacing w:after="0" w:before="0" w:line="240" w:lineRule="auto"/>
-        <w:ind w:left="0" w:right="0" w:firstLine="0"/>
-        <w:jc w:val="left"/>
-        <w:rPr>
-          <w:rFonts w:ascii="Arial" w:cs="Arial" w:eastAsia="Arial" w:hAnsi="Arial"/>
-          <w:b w:val="0"/>
-          <w:i w:val="0"/>
-          <w:smallCaps w:val="0"/>
-          <w:strike w:val="0"/>
-          <w:color w:val="000000"/>
-          <w:sz w:val="22"/>
-          <w:szCs w:val="22"/>
-          <w:u w:val="none"/>
-          <w:shd w:fill="auto" w:val="clear"/>
-          <w:vertAlign w:val="baseline"/>
-        </w:rPr>
-      </w:pPr>
-      <w:r>
-        <w:rPr>
-          <w:rFonts w:ascii="Arial" w:cs="Arial" w:eastAsia="Arial" w:hAnsi="Arial"/>
-          <w:b w:val="0"/>
-          <w:i w:val="0"/>
-          <w:smallCaps w:val="0"/>
-          <w:strike w:val="0"/>
-          <w:color w:val="000000"/>
-          <w:sz w:val="22"/>
-          <w:szCs w:val="22"/>
-          <w:u w:val="none"/>
-          <w:shd w:fill="auto" w:val="clear"/>
-          <w:vertAlign w:val="baseline"/>
-          <w:rtl w:val="0"/>
-        </w:rPr>
-        <w:t xml:space="preserve">Bazę możesz łatwo pobrać tutaj - https://github.com/volodymyr-tsukanov/bazy-danych-project-apple/issues/10 (ostatni komentarz)</w:t>
-      </w:r>
-    </w:p>
-  </w:comment>
-  <w:comment w:author="Karol" w:id="7" w:date="2024-01-11T18:00:04Z">
-    <w:p>
-      <w:pPr>
-        <w:keepNext w:val="0"/>
-        <w:keepLines w:val="0"/>
-        <w:pageBreakBefore w:val="0"/>
-        <w:widowControl w:val="0"/>
-        <w:pBdr>
-          <w:top w:space="0" w:sz="0" w:val="nil"/>
-          <w:left w:space="0" w:sz="0" w:val="nil"/>
-          <w:bottom w:space="0" w:sz="0" w:val="nil"/>
-          <w:right w:space="0" w:sz="0" w:val="nil"/>
-          <w:between w:space="0" w:sz="0" w:val="nil"/>
-        </w:pBdr>
-        <w:shd w:fill="auto" w:val="clear"/>
-        <w:spacing w:after="0" w:before="0" w:line="240" w:lineRule="auto"/>
-        <w:ind w:left="0" w:right="0" w:firstLine="0"/>
-        <w:jc w:val="left"/>
-        <w:rPr>
-          <w:rFonts w:ascii="Arial" w:cs="Arial" w:eastAsia="Arial" w:hAnsi="Arial"/>
-          <w:b w:val="0"/>
-          <w:i w:val="0"/>
-          <w:smallCaps w:val="0"/>
-          <w:strike w:val="0"/>
-          <w:color w:val="000000"/>
-          <w:sz w:val="22"/>
-          <w:szCs w:val="22"/>
-          <w:u w:val="none"/>
-          <w:shd w:fill="auto" w:val="clear"/>
-          <w:vertAlign w:val="baseline"/>
-        </w:rPr>
-      </w:pPr>
-      <w:r>
-        <w:rPr>
-          <w:rFonts w:ascii="Arial" w:cs="Arial" w:eastAsia="Arial" w:hAnsi="Arial"/>
-          <w:b w:val="0"/>
-          <w:i w:val="0"/>
-          <w:smallCaps w:val="0"/>
-          <w:strike w:val="0"/>
-          <w:color w:val="000000"/>
-          <w:sz w:val="22"/>
-          <w:szCs w:val="22"/>
-          <w:u w:val="none"/>
-          <w:shd w:fill="auto" w:val="clear"/>
-          <w:vertAlign w:val="baseline"/>
-          <w:rtl w:val="0"/>
-        </w:rPr>
-        <w:t xml:space="preserve">kod tez pozniej zmienie narazie nie ma sensu bo niewiadomo c z tymi indeksami w 6</w:t>
-      </w:r>
-    </w:p>
-  </w:comment>
-</w:comments>
-</file>
-
-<file path=word/commentsExtended.xml><?xml version="1.0" encoding="utf-8"?>
-<w15:commentsEx xmlns:mc="http://schemas.openxmlformats.org/markup-compatibility/2006" xmlns:o="urn:schemas-microsoft-com:office:office" xmlns:r="http://schemas.openxmlformats.org/officeDocument/2006/relationships" xmlns:m="http://schemas.openxmlformats.org/officeDocument/2006/math" xmlns:v="urn:schemas-microsoft-com:vml" xmlns:wp="http://schemas.openxmlformats.org/drawingml/2006/wordprocessingDrawing" xmlns:w10="urn:schemas-microsoft-com:office:word" xmlns:w="http://schemas.openxmlformats.org/wordprocessingml/2006/main" xmlns:wne="http://schemas.microsoft.com/office/word/2006/wordml" xmlns:sl="http://schemas.openxmlformats.org/schemaLibrary/2006/main" xmlns:a="http://schemas.openxmlformats.org/drawingml/2006/main" xmlns:pic="http://schemas.openxmlformats.org/drawingml/2006/picture" xmlns:c="http://schemas.openxmlformats.org/drawingml/2006/chart" xmlns:lc="http://schemas.openxmlformats.org/drawingml/2006/lockedCanvas" xmlns:dgm="http://schemas.openxmlformats.org/drawingml/2006/diagram" xmlns:wps="http://schemas.microsoft.com/office/word/2010/wordprocessingShape" xmlns:wpg="http://schemas.microsoft.com/office/word/2010/wordprocessingGroup" xmlns:w14="http://schemas.microsoft.com/office/word/2010/wordml" xmlns:w15="http://schemas.microsoft.com/office/word/2012/wordml">
-  <w15:commentEx w15:paraId="000005CC" w15:done="0"/>
-  <w15:commentEx w15:paraId="000005CD" w15:paraIdParent="000005CC" w15:done="0"/>
-  <w15:commentEx w15:paraId="000005CE" w15:paraIdParent="000005CC" w15:done="0"/>
-  <w15:commentEx w15:paraId="000005CF" w15:paraIdParent="000005CC" w15:done="0"/>
-  <w15:commentEx w15:paraId="000005D0" w15:paraIdParent="000005CC" w15:done="0"/>
-  <w15:commentEx w15:paraId="000005D1" w15:paraIdParent="000005CC" w15:done="0"/>
-  <w15:commentEx w15:paraId="000005D2" w15:paraIdParent="000005CC" w15:done="0"/>
-  <w15:commentEx w15:paraId="000005D3" w15:done="0"/>
-</w15:commentsEx>
 </file>
 
 <file path=word/footer1.xml><?xml version="1.0" encoding="utf-8"?>
@@ -42779,12 +44388,12 @@
         <wp:inline distB="0" distT="0" distL="0" distR="0">
           <wp:extent cx="5760720" cy="515620"/>
           <wp:effectExtent b="0" l="0" r="0" t="0"/>
-          <wp:docPr id="5" name="image6.png"/>
+          <wp:docPr id="5" name="image7.png"/>
           <a:graphic>
             <a:graphicData uri="http://schemas.openxmlformats.org/drawingml/2006/picture">
               <pic:pic>
                 <pic:nvPicPr>
-                  <pic:cNvPr id="0" name="image6.png"/>
+                  <pic:cNvPr id="0" name="image7.png"/>
                   <pic:cNvPicPr preferRelativeResize="0"/>
                 </pic:nvPicPr>
                 <pic:blipFill>
@@ -42908,12 +44517,12 @@
         <wp:inline distB="0" distT="0" distL="0" distR="0">
           <wp:extent cx="5760720" cy="515620"/>
           <wp:effectExtent b="0" l="0" r="0" t="0"/>
-          <wp:docPr id="7" name="image6.png"/>
+          <wp:docPr id="7" name="image7.png"/>
           <a:graphic>
             <a:graphicData uri="http://schemas.openxmlformats.org/drawingml/2006/picture">
               <pic:pic>
                 <pic:nvPicPr>
-                  <pic:cNvPr id="0" name="image6.png"/>
+                  <pic:cNvPr id="0" name="image7.png"/>
                   <pic:cNvPicPr preferRelativeResize="0"/>
                 </pic:nvPicPr>
                 <pic:blipFill>
@@ -43344,15 +44953,14 @@
     <w:pPr>
       <w:keepNext w:val="1"/>
       <w:keepLines w:val="1"/>
-      <w:spacing w:after="240" w:before="240" w:lineRule="auto"/>
-      <w:ind w:left="1560" w:hanging="1560"/>
-      <w:jc w:val="left"/>
+      <w:spacing w:after="160" w:line="259" w:lineRule="auto"/>
+      <w:ind w:firstLine="0"/>
+      <w:jc w:val="center"/>
     </w:pPr>
     <w:rPr>
-      <w:rFonts w:ascii="Calibri" w:cs="Calibri" w:eastAsia="Calibri" w:hAnsi="Calibri"/>
       <w:b w:val="1"/>
-      <w:sz w:val="28"/>
-      <w:szCs w:val="28"/>
+      <w:sz w:val="32"/>
+      <w:szCs w:val="32"/>
     </w:rPr>
   </w:style>
   <w:style w:type="paragraph" w:styleId="Heading3">
@@ -45042,7 +46650,7 @@
 
 <file path=customXML/item1.xml><?xml version="1.0" encoding="utf-8"?>
 <go:gDocsCustomXmlDataStorage xmlns:go="http://customooxmlschemas.google.com/" xmlns:r="http://schemas.openxmlformats.org/officeDocument/2006/relationships" uri="GoogleDocsCustomDataVersion2">
-  <go:docsCustomData xmlns:go="http://customooxmlschemas.google.com/" roundtripDataSignature="AMtx7mhtrswzmunyjgTUsAC7yedzK2xR/Q==">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</go:docsCustomData>
+  <go:docsCustomData xmlns:go="http://customooxmlschemas.google.com/" roundtripDataSignature="AMtx7mgQ9RV6kqEP3mdbJg7dBWymJKRmqQ==">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</go:docsCustomData>
 </go:gDocsCustomXmlDataStorage>
 </file>
 

</xml_diff>